<commit_message>
lab1 with some changes
</commit_message>
<xml_diff>
--- a/lab1/Каснер_Максим_КП_81_лаб1.docx
+++ b/lab1/Каснер_Максим_КП_81_лаб1.docx
@@ -950,8 +950,6 @@
           <w:lang w:val="ru-RU"/>
         </w:rPr>
       </w:pPr>
-      <w:bookmarkStart w:id="0" w:name="_GoBack"/>
-      <w:bookmarkEnd w:id="0"/>
     </w:p>
     <w:p>
       <w:pPr>
@@ -1783,806 +1781,6 @@
           <w:szCs w:val="28"/>
         </w:rPr>
       </w:pPr>
-      <w:r>
-        <w:rPr>
-          <w:rFonts w:ascii="Times New Roman" w:hAnsi="Times New Roman" w:cs="Times New Roman"/>
-          <w:sz w:val="28"/>
-          <w:szCs w:val="28"/>
-        </w:rPr>
-        <w:t>1.</w:t>
-      </w:r>
-      <w:r>
-        <w:rPr>
-          <w:rFonts w:ascii="Times New Roman" w:hAnsi="Times New Roman" w:cs="Times New Roman"/>
-          <w:b/>
-          <w:sz w:val="28"/>
-          <w:szCs w:val="28"/>
-        </w:rPr>
-        <w:t>Readers</w:t>
-      </w:r>
-      <w:r>
-        <w:rPr>
-          <w:rFonts w:ascii="Times New Roman" w:hAnsi="Times New Roman" w:cs="Times New Roman"/>
-          <w:sz w:val="28"/>
-          <w:szCs w:val="28"/>
-        </w:rPr>
-        <w:t xml:space="preserve"> – </w:t>
-      </w:r>
-      <w:r>
-        <w:rPr>
-          <w:rFonts w:ascii="Times New Roman" w:hAnsi="Times New Roman" w:cs="Times New Roman"/>
-          <w:sz w:val="28"/>
-          <w:szCs w:val="28"/>
-          <w:lang w:val="uk-UA"/>
-        </w:rPr>
-        <w:t xml:space="preserve">має поля </w:t>
-      </w:r>
-      <w:r>
-        <w:rPr>
-          <w:rFonts w:ascii="Times New Roman" w:hAnsi="Times New Roman" w:cs="Times New Roman"/>
-          <w:sz w:val="28"/>
-          <w:szCs w:val="28"/>
-        </w:rPr>
-        <w:t xml:space="preserve">id, </w:t>
-      </w:r>
-      <w:proofErr w:type="spellStart"/>
-      <w:r>
-        <w:rPr>
-          <w:rFonts w:ascii="Times New Roman" w:hAnsi="Times New Roman" w:cs="Times New Roman"/>
-          <w:sz w:val="28"/>
-          <w:szCs w:val="28"/>
-        </w:rPr>
-        <w:t>fullname</w:t>
-      </w:r>
-      <w:proofErr w:type="spellEnd"/>
-      <w:r>
-        <w:rPr>
-          <w:rFonts w:ascii="Times New Roman" w:hAnsi="Times New Roman" w:cs="Times New Roman"/>
-          <w:sz w:val="28"/>
-          <w:szCs w:val="28"/>
-        </w:rPr>
-        <w:t xml:space="preserve">, </w:t>
-      </w:r>
-      <w:proofErr w:type="spellStart"/>
-      <w:r>
-        <w:rPr>
-          <w:rFonts w:ascii="Times New Roman" w:hAnsi="Times New Roman" w:cs="Times New Roman"/>
-          <w:sz w:val="28"/>
-          <w:szCs w:val="28"/>
-        </w:rPr>
-        <w:t>phone_number</w:t>
-      </w:r>
-      <w:proofErr w:type="spellEnd"/>
-      <w:r>
-        <w:rPr>
-          <w:rFonts w:ascii="Times New Roman" w:hAnsi="Times New Roman" w:cs="Times New Roman"/>
-          <w:sz w:val="28"/>
-          <w:szCs w:val="28"/>
-        </w:rPr>
-        <w:t xml:space="preserve">. </w:t>
-      </w:r>
-      <w:r>
-        <w:rPr>
-          <w:rFonts w:ascii="Times New Roman" w:hAnsi="Times New Roman" w:cs="Times New Roman"/>
-          <w:sz w:val="28"/>
-          <w:szCs w:val="28"/>
-          <w:lang w:val="uk-UA"/>
-        </w:rPr>
-        <w:t xml:space="preserve">Має зв’язок </w:t>
-      </w:r>
-      <w:r>
-        <w:rPr>
-          <w:rFonts w:ascii="Times New Roman" w:hAnsi="Times New Roman" w:cs="Times New Roman"/>
-          <w:sz w:val="28"/>
-          <w:szCs w:val="28"/>
-        </w:rPr>
-        <w:t xml:space="preserve">One to One </w:t>
-      </w:r>
-      <w:r>
-        <w:rPr>
-          <w:rFonts w:ascii="Times New Roman" w:hAnsi="Times New Roman" w:cs="Times New Roman"/>
-          <w:sz w:val="28"/>
-          <w:szCs w:val="28"/>
-          <w:lang w:val="uk-UA"/>
-        </w:rPr>
-        <w:t xml:space="preserve">з </w:t>
-      </w:r>
-      <w:proofErr w:type="spellStart"/>
-      <w:r>
-        <w:rPr>
-          <w:rFonts w:ascii="Times New Roman" w:hAnsi="Times New Roman" w:cs="Times New Roman"/>
-          <w:sz w:val="28"/>
-          <w:szCs w:val="28"/>
-        </w:rPr>
-        <w:t>Library_cards</w:t>
-      </w:r>
-      <w:proofErr w:type="spellEnd"/>
-      <w:r>
-        <w:rPr>
-          <w:rFonts w:ascii="Times New Roman" w:hAnsi="Times New Roman" w:cs="Times New Roman"/>
-          <w:sz w:val="28"/>
-          <w:szCs w:val="28"/>
-        </w:rPr>
-        <w:t>.</w:t>
-      </w:r>
-    </w:p>
-    <w:p>
-      <w:pPr>
-        <w:rPr>
-          <w:rFonts w:ascii="Times New Roman" w:hAnsi="Times New Roman" w:cs="Times New Roman"/>
-          <w:sz w:val="28"/>
-          <w:szCs w:val="28"/>
-        </w:rPr>
-      </w:pPr>
-      <w:r>
-        <w:rPr>
-          <w:rFonts w:ascii="Times New Roman" w:hAnsi="Times New Roman" w:cs="Times New Roman"/>
-          <w:sz w:val="28"/>
-          <w:szCs w:val="28"/>
-        </w:rPr>
-        <w:t>2.</w:t>
-      </w:r>
-      <w:r>
-        <w:rPr>
-          <w:rFonts w:ascii="Times New Roman" w:hAnsi="Times New Roman" w:cs="Times New Roman"/>
-          <w:b/>
-          <w:sz w:val="28"/>
-          <w:szCs w:val="28"/>
-        </w:rPr>
-        <w:t>Library_cards</w:t>
-      </w:r>
-      <w:r>
-        <w:rPr>
-          <w:rFonts w:ascii="Times New Roman" w:hAnsi="Times New Roman" w:cs="Times New Roman"/>
-          <w:sz w:val="28"/>
-          <w:szCs w:val="28"/>
-        </w:rPr>
-        <w:t xml:space="preserve"> – </w:t>
-      </w:r>
-      <w:r>
-        <w:rPr>
-          <w:rFonts w:ascii="Times New Roman" w:hAnsi="Times New Roman" w:cs="Times New Roman"/>
-          <w:sz w:val="28"/>
-          <w:szCs w:val="28"/>
-          <w:lang w:val="uk-UA"/>
-        </w:rPr>
-        <w:t xml:space="preserve">має поля </w:t>
-      </w:r>
-      <w:r>
-        <w:rPr>
-          <w:rFonts w:ascii="Times New Roman" w:hAnsi="Times New Roman" w:cs="Times New Roman"/>
-          <w:sz w:val="28"/>
-          <w:szCs w:val="28"/>
-        </w:rPr>
-        <w:t xml:space="preserve">id, </w:t>
-      </w:r>
-      <w:proofErr w:type="spellStart"/>
-      <w:r>
-        <w:rPr>
-          <w:rFonts w:ascii="Times New Roman" w:hAnsi="Times New Roman" w:cs="Times New Roman"/>
-          <w:sz w:val="28"/>
-          <w:szCs w:val="28"/>
-        </w:rPr>
-        <w:t>amount_of_books</w:t>
-      </w:r>
-      <w:proofErr w:type="spellEnd"/>
-      <w:r>
-        <w:rPr>
-          <w:rFonts w:ascii="Times New Roman" w:hAnsi="Times New Roman" w:cs="Times New Roman"/>
-          <w:sz w:val="28"/>
-          <w:szCs w:val="28"/>
-        </w:rPr>
-        <w:t xml:space="preserve">, </w:t>
-      </w:r>
-      <w:proofErr w:type="spellStart"/>
-      <w:r>
-        <w:rPr>
-          <w:rFonts w:ascii="Times New Roman" w:hAnsi="Times New Roman" w:cs="Times New Roman"/>
-          <w:sz w:val="28"/>
-          <w:szCs w:val="28"/>
-        </w:rPr>
-        <w:t>registration_time</w:t>
-      </w:r>
-      <w:proofErr w:type="spellEnd"/>
-      <w:r>
-        <w:rPr>
-          <w:rFonts w:ascii="Times New Roman" w:hAnsi="Times New Roman" w:cs="Times New Roman"/>
-          <w:sz w:val="28"/>
-          <w:szCs w:val="28"/>
-        </w:rPr>
-        <w:t xml:space="preserve"> </w:t>
-      </w:r>
-      <w:r>
-        <w:rPr>
-          <w:rFonts w:ascii="Times New Roman" w:hAnsi="Times New Roman" w:cs="Times New Roman"/>
-          <w:sz w:val="28"/>
-          <w:szCs w:val="28"/>
-          <w:lang w:val="uk-UA"/>
-        </w:rPr>
-        <w:t xml:space="preserve">та </w:t>
-      </w:r>
-      <w:r>
-        <w:rPr>
-          <w:rFonts w:ascii="Times New Roman" w:hAnsi="Times New Roman" w:cs="Times New Roman"/>
-          <w:sz w:val="28"/>
-          <w:szCs w:val="28"/>
-        </w:rPr>
-        <w:t xml:space="preserve">Foreign key – </w:t>
-      </w:r>
-      <w:proofErr w:type="spellStart"/>
-      <w:r>
-        <w:rPr>
-          <w:rFonts w:ascii="Times New Roman" w:hAnsi="Times New Roman" w:cs="Times New Roman"/>
-          <w:sz w:val="28"/>
-          <w:szCs w:val="28"/>
-        </w:rPr>
-        <w:t>reader_id</w:t>
-      </w:r>
-      <w:proofErr w:type="spellEnd"/>
-      <w:r>
-        <w:rPr>
-          <w:rFonts w:ascii="Times New Roman" w:hAnsi="Times New Roman" w:cs="Times New Roman"/>
-          <w:sz w:val="28"/>
-          <w:szCs w:val="28"/>
-        </w:rPr>
-        <w:t>.</w:t>
-      </w:r>
-      <w:r>
-        <w:rPr>
-          <w:rFonts w:ascii="Times New Roman" w:hAnsi="Times New Roman" w:cs="Times New Roman"/>
-          <w:sz w:val="28"/>
-          <w:szCs w:val="28"/>
-          <w:lang w:val="uk-UA"/>
-        </w:rPr>
-        <w:t xml:space="preserve"> Має зв’язки </w:t>
-      </w:r>
-      <w:r>
-        <w:rPr>
-          <w:rFonts w:ascii="Times New Roman" w:hAnsi="Times New Roman" w:cs="Times New Roman"/>
-          <w:sz w:val="28"/>
-          <w:szCs w:val="28"/>
-        </w:rPr>
-        <w:t xml:space="preserve">One to One </w:t>
-      </w:r>
-      <w:r>
-        <w:rPr>
-          <w:rFonts w:ascii="Times New Roman" w:hAnsi="Times New Roman" w:cs="Times New Roman"/>
-          <w:sz w:val="28"/>
-          <w:szCs w:val="28"/>
-          <w:lang w:val="uk-UA"/>
-        </w:rPr>
-        <w:t xml:space="preserve">з </w:t>
-      </w:r>
-      <w:r>
-        <w:rPr>
-          <w:rFonts w:ascii="Times New Roman" w:hAnsi="Times New Roman" w:cs="Times New Roman"/>
-          <w:b/>
-          <w:sz w:val="28"/>
-          <w:szCs w:val="28"/>
-        </w:rPr>
-        <w:t>Readers</w:t>
-      </w:r>
-      <w:r>
-        <w:rPr>
-          <w:rFonts w:ascii="Times New Roman" w:hAnsi="Times New Roman" w:cs="Times New Roman"/>
-          <w:b/>
-          <w:sz w:val="28"/>
-          <w:szCs w:val="28"/>
-          <w:lang w:val="uk-UA"/>
-        </w:rPr>
-        <w:t xml:space="preserve"> </w:t>
-      </w:r>
-      <w:r>
-        <w:rPr>
-          <w:rFonts w:ascii="Times New Roman" w:hAnsi="Times New Roman" w:cs="Times New Roman"/>
-          <w:sz w:val="28"/>
-          <w:szCs w:val="28"/>
-          <w:lang w:val="uk-UA"/>
-        </w:rPr>
-        <w:t>та</w:t>
-      </w:r>
-      <w:r>
-        <w:rPr>
-          <w:rFonts w:ascii="Times New Roman" w:hAnsi="Times New Roman" w:cs="Times New Roman"/>
-          <w:b/>
-          <w:sz w:val="28"/>
-          <w:szCs w:val="28"/>
-          <w:lang w:val="uk-UA"/>
-        </w:rPr>
-        <w:t xml:space="preserve"> </w:t>
-      </w:r>
-      <w:r>
-        <w:rPr>
-          <w:rFonts w:ascii="Times New Roman" w:hAnsi="Times New Roman" w:cs="Times New Roman"/>
-          <w:sz w:val="28"/>
-          <w:szCs w:val="28"/>
-        </w:rPr>
-        <w:t xml:space="preserve">One to Many </w:t>
-      </w:r>
-      <w:r>
-        <w:rPr>
-          <w:rFonts w:ascii="Times New Roman" w:hAnsi="Times New Roman" w:cs="Times New Roman"/>
-          <w:sz w:val="28"/>
-          <w:szCs w:val="28"/>
-          <w:lang w:val="uk-UA"/>
-        </w:rPr>
-        <w:t xml:space="preserve">з </w:t>
-      </w:r>
-      <w:r>
-        <w:rPr>
-          <w:rFonts w:ascii="Times New Roman" w:hAnsi="Times New Roman" w:cs="Times New Roman"/>
-          <w:sz w:val="28"/>
-          <w:szCs w:val="28"/>
-        </w:rPr>
-        <w:t>Books.</w:t>
-      </w:r>
-    </w:p>
-    <w:p>
-      <w:pPr>
-        <w:rPr>
-          <w:rFonts w:ascii="Times New Roman" w:hAnsi="Times New Roman" w:cs="Times New Roman"/>
-          <w:sz w:val="28"/>
-          <w:szCs w:val="28"/>
-        </w:rPr>
-      </w:pPr>
-      <w:r>
-        <w:rPr>
-          <w:rFonts w:ascii="Times New Roman" w:hAnsi="Times New Roman" w:cs="Times New Roman"/>
-          <w:sz w:val="28"/>
-          <w:szCs w:val="28"/>
-        </w:rPr>
-        <w:t>3.</w:t>
-      </w:r>
-      <w:r>
-        <w:rPr>
-          <w:rFonts w:ascii="Times New Roman" w:hAnsi="Times New Roman" w:cs="Times New Roman"/>
-          <w:b/>
-          <w:sz w:val="28"/>
-          <w:szCs w:val="28"/>
-        </w:rPr>
-        <w:t>Books</w:t>
-      </w:r>
-      <w:r>
-        <w:rPr>
-          <w:rFonts w:ascii="Times New Roman" w:hAnsi="Times New Roman" w:cs="Times New Roman"/>
-          <w:b/>
-          <w:sz w:val="28"/>
-          <w:szCs w:val="28"/>
-        </w:rPr>
-        <w:t xml:space="preserve"> – </w:t>
-      </w:r>
-      <w:r>
-        <w:rPr>
-          <w:rFonts w:ascii="Times New Roman" w:hAnsi="Times New Roman" w:cs="Times New Roman"/>
-          <w:sz w:val="28"/>
-          <w:szCs w:val="28"/>
-          <w:lang w:val="uk-UA"/>
-        </w:rPr>
-        <w:t>має поля</w:t>
-      </w:r>
-      <w:r>
-        <w:rPr>
-          <w:rFonts w:ascii="Times New Roman" w:hAnsi="Times New Roman" w:cs="Times New Roman"/>
-          <w:b/>
-          <w:sz w:val="28"/>
-          <w:szCs w:val="28"/>
-          <w:lang w:val="uk-UA"/>
-        </w:rPr>
-        <w:t xml:space="preserve"> </w:t>
-      </w:r>
-      <w:r>
-        <w:rPr>
-          <w:rFonts w:ascii="Times New Roman" w:hAnsi="Times New Roman" w:cs="Times New Roman"/>
-          <w:sz w:val="28"/>
-          <w:szCs w:val="28"/>
-        </w:rPr>
-        <w:t>id,</w:t>
-      </w:r>
-      <w:r>
-        <w:rPr>
-          <w:rFonts w:ascii="Times New Roman" w:hAnsi="Times New Roman" w:cs="Times New Roman"/>
-          <w:sz w:val="28"/>
-          <w:szCs w:val="28"/>
-        </w:rPr>
-        <w:t xml:space="preserve"> title, </w:t>
-      </w:r>
-      <w:proofErr w:type="spellStart"/>
-      <w:r>
-        <w:rPr>
-          <w:rFonts w:ascii="Times New Roman" w:hAnsi="Times New Roman" w:cs="Times New Roman"/>
-          <w:sz w:val="28"/>
-          <w:szCs w:val="28"/>
-        </w:rPr>
-        <w:t>is_available</w:t>
-      </w:r>
-      <w:proofErr w:type="spellEnd"/>
-      <w:r>
-        <w:rPr>
-          <w:rFonts w:ascii="Times New Roman" w:hAnsi="Times New Roman" w:cs="Times New Roman"/>
-          <w:sz w:val="28"/>
-          <w:szCs w:val="28"/>
-        </w:rPr>
-        <w:t xml:space="preserve">, </w:t>
-      </w:r>
-      <w:proofErr w:type="spellStart"/>
-      <w:r>
-        <w:rPr>
-          <w:rFonts w:ascii="Times New Roman" w:hAnsi="Times New Roman" w:cs="Times New Roman"/>
-          <w:sz w:val="28"/>
-          <w:szCs w:val="28"/>
-        </w:rPr>
-        <w:t>return_time</w:t>
-      </w:r>
-      <w:proofErr w:type="spellEnd"/>
-      <w:r>
-        <w:rPr>
-          <w:rFonts w:ascii="Times New Roman" w:hAnsi="Times New Roman" w:cs="Times New Roman"/>
-          <w:sz w:val="28"/>
-          <w:szCs w:val="28"/>
-        </w:rPr>
-        <w:t xml:space="preserve"> </w:t>
-      </w:r>
-      <w:r>
-        <w:rPr>
-          <w:rFonts w:ascii="Times New Roman" w:hAnsi="Times New Roman" w:cs="Times New Roman"/>
-          <w:sz w:val="28"/>
-          <w:szCs w:val="28"/>
-          <w:lang w:val="uk-UA"/>
-        </w:rPr>
-        <w:t xml:space="preserve">та </w:t>
-      </w:r>
-      <w:r>
-        <w:rPr>
-          <w:rFonts w:ascii="Times New Roman" w:hAnsi="Times New Roman" w:cs="Times New Roman"/>
-          <w:sz w:val="28"/>
-          <w:szCs w:val="28"/>
-        </w:rPr>
-        <w:t xml:space="preserve">Foreign key – </w:t>
-      </w:r>
-      <w:proofErr w:type="spellStart"/>
-      <w:r>
-        <w:rPr>
-          <w:rFonts w:ascii="Times New Roman" w:hAnsi="Times New Roman" w:cs="Times New Roman"/>
-          <w:sz w:val="28"/>
-          <w:szCs w:val="28"/>
-        </w:rPr>
-        <w:t>author_id</w:t>
-      </w:r>
-      <w:proofErr w:type="spellEnd"/>
-      <w:r>
-        <w:rPr>
-          <w:rFonts w:ascii="Times New Roman" w:hAnsi="Times New Roman" w:cs="Times New Roman"/>
-          <w:sz w:val="28"/>
-          <w:szCs w:val="28"/>
-        </w:rPr>
-        <w:t xml:space="preserve"> </w:t>
-      </w:r>
-      <w:r>
-        <w:rPr>
-          <w:rFonts w:ascii="Times New Roman" w:hAnsi="Times New Roman" w:cs="Times New Roman"/>
-          <w:sz w:val="28"/>
-          <w:szCs w:val="28"/>
-          <w:lang w:val="uk-UA"/>
-        </w:rPr>
-        <w:t xml:space="preserve">та </w:t>
-      </w:r>
-      <w:proofErr w:type="spellStart"/>
-      <w:r>
-        <w:rPr>
-          <w:rFonts w:ascii="Times New Roman" w:hAnsi="Times New Roman" w:cs="Times New Roman"/>
-          <w:sz w:val="28"/>
-          <w:szCs w:val="28"/>
-        </w:rPr>
-        <w:t>Foreign_key</w:t>
-      </w:r>
-      <w:proofErr w:type="spellEnd"/>
-      <w:r>
-        <w:rPr>
-          <w:rFonts w:ascii="Times New Roman" w:hAnsi="Times New Roman" w:cs="Times New Roman"/>
-          <w:sz w:val="28"/>
-          <w:szCs w:val="28"/>
-        </w:rPr>
-        <w:t xml:space="preserve"> – </w:t>
-      </w:r>
-      <w:proofErr w:type="spellStart"/>
-      <w:r>
-        <w:rPr>
-          <w:rFonts w:ascii="Times New Roman" w:hAnsi="Times New Roman" w:cs="Times New Roman"/>
-          <w:sz w:val="28"/>
-          <w:szCs w:val="28"/>
-        </w:rPr>
-        <w:t>library_card_id</w:t>
-      </w:r>
-      <w:proofErr w:type="spellEnd"/>
-      <w:r>
-        <w:rPr>
-          <w:rFonts w:ascii="Times New Roman" w:hAnsi="Times New Roman" w:cs="Times New Roman"/>
-          <w:sz w:val="28"/>
-          <w:szCs w:val="28"/>
-        </w:rPr>
-        <w:t>.</w:t>
-      </w:r>
-      <w:r>
-        <w:rPr>
-          <w:rFonts w:ascii="Times New Roman" w:hAnsi="Times New Roman" w:cs="Times New Roman"/>
-          <w:sz w:val="28"/>
-          <w:szCs w:val="28"/>
-          <w:lang w:val="uk-UA"/>
-        </w:rPr>
-        <w:t xml:space="preserve"> Має зв’язки </w:t>
-      </w:r>
-      <w:r>
-        <w:rPr>
-          <w:rFonts w:ascii="Times New Roman" w:hAnsi="Times New Roman" w:cs="Times New Roman"/>
-          <w:sz w:val="28"/>
-          <w:szCs w:val="28"/>
-        </w:rPr>
-        <w:t xml:space="preserve">Many to One </w:t>
-      </w:r>
-      <w:r>
-        <w:rPr>
-          <w:rFonts w:ascii="Times New Roman" w:hAnsi="Times New Roman" w:cs="Times New Roman"/>
-          <w:sz w:val="28"/>
-          <w:szCs w:val="28"/>
-          <w:lang w:val="uk-UA"/>
-        </w:rPr>
-        <w:t xml:space="preserve">з </w:t>
-      </w:r>
-      <w:proofErr w:type="spellStart"/>
-      <w:r>
-        <w:rPr>
-          <w:rFonts w:ascii="Times New Roman" w:hAnsi="Times New Roman" w:cs="Times New Roman"/>
-          <w:sz w:val="28"/>
-          <w:szCs w:val="28"/>
-        </w:rPr>
-        <w:t>Library_cards</w:t>
-      </w:r>
-      <w:proofErr w:type="spellEnd"/>
-      <w:r>
-        <w:rPr>
-          <w:rFonts w:ascii="Times New Roman" w:hAnsi="Times New Roman" w:cs="Times New Roman"/>
-          <w:sz w:val="28"/>
-          <w:szCs w:val="28"/>
-          <w:lang w:val="uk-UA"/>
-        </w:rPr>
-        <w:t xml:space="preserve"> та </w:t>
-      </w:r>
-      <w:r>
-        <w:rPr>
-          <w:rFonts w:ascii="Times New Roman" w:hAnsi="Times New Roman" w:cs="Times New Roman"/>
-          <w:sz w:val="28"/>
-          <w:szCs w:val="28"/>
-        </w:rPr>
-        <w:t xml:space="preserve">Many to One </w:t>
-      </w:r>
-      <w:r>
-        <w:rPr>
-          <w:rFonts w:ascii="Times New Roman" w:hAnsi="Times New Roman" w:cs="Times New Roman"/>
-          <w:sz w:val="28"/>
-          <w:szCs w:val="28"/>
-          <w:lang w:val="uk-UA"/>
-        </w:rPr>
-        <w:t xml:space="preserve">з </w:t>
-      </w:r>
-      <w:r>
-        <w:rPr>
-          <w:rFonts w:ascii="Times New Roman" w:hAnsi="Times New Roman" w:cs="Times New Roman"/>
-          <w:sz w:val="28"/>
-          <w:szCs w:val="28"/>
-        </w:rPr>
-        <w:t>Authors.</w:t>
-      </w:r>
-      <w:r>
-        <w:rPr>
-          <w:rFonts w:ascii="Times New Roman" w:hAnsi="Times New Roman" w:cs="Times New Roman"/>
-          <w:sz w:val="28"/>
-          <w:szCs w:val="28"/>
-          <w:lang w:val="uk-UA"/>
-        </w:rPr>
-        <w:t xml:space="preserve"> </w:t>
-      </w:r>
-      <w:r>
-        <w:rPr>
-          <w:rFonts w:ascii="Times New Roman" w:hAnsi="Times New Roman" w:cs="Times New Roman"/>
-          <w:sz w:val="28"/>
-          <w:szCs w:val="28"/>
-        </w:rPr>
-        <w:t xml:space="preserve"> </w:t>
-      </w:r>
-    </w:p>
-    <w:p>
-      <w:pPr>
-        <w:rPr>
-          <w:rFonts w:ascii="Times New Roman" w:hAnsi="Times New Roman" w:cs="Times New Roman"/>
-          <w:sz w:val="28"/>
-          <w:szCs w:val="28"/>
-        </w:rPr>
-      </w:pPr>
-      <w:r>
-        <w:rPr>
-          <w:rFonts w:ascii="Times New Roman" w:hAnsi="Times New Roman" w:cs="Times New Roman"/>
-          <w:sz w:val="28"/>
-          <w:szCs w:val="28"/>
-        </w:rPr>
-        <w:t>4.</w:t>
-      </w:r>
-      <w:r>
-        <w:rPr>
-          <w:rFonts w:ascii="Times New Roman" w:hAnsi="Times New Roman" w:cs="Times New Roman"/>
-          <w:b/>
-          <w:sz w:val="28"/>
-          <w:szCs w:val="28"/>
-        </w:rPr>
-        <w:t>Authors</w:t>
-      </w:r>
-      <w:r>
-        <w:rPr>
-          <w:rFonts w:ascii="Times New Roman" w:hAnsi="Times New Roman" w:cs="Times New Roman"/>
-          <w:sz w:val="28"/>
-          <w:szCs w:val="28"/>
-        </w:rPr>
-        <w:t xml:space="preserve"> </w:t>
-      </w:r>
-      <w:r>
-        <w:rPr>
-          <w:rFonts w:ascii="Times New Roman" w:hAnsi="Times New Roman" w:cs="Times New Roman"/>
-          <w:b/>
-          <w:sz w:val="28"/>
-          <w:szCs w:val="28"/>
-        </w:rPr>
-        <w:t>–</w:t>
-      </w:r>
-      <w:r>
-        <w:rPr>
-          <w:rFonts w:ascii="Times New Roman" w:hAnsi="Times New Roman" w:cs="Times New Roman"/>
-          <w:sz w:val="28"/>
-          <w:szCs w:val="28"/>
-        </w:rPr>
-        <w:t xml:space="preserve"> </w:t>
-      </w:r>
-      <w:r>
-        <w:rPr>
-          <w:rFonts w:ascii="Times New Roman" w:hAnsi="Times New Roman" w:cs="Times New Roman"/>
-          <w:sz w:val="28"/>
-          <w:szCs w:val="28"/>
-          <w:lang w:val="uk-UA"/>
-        </w:rPr>
-        <w:t xml:space="preserve">має поля </w:t>
-      </w:r>
-      <w:r>
-        <w:rPr>
-          <w:rFonts w:ascii="Times New Roman" w:hAnsi="Times New Roman" w:cs="Times New Roman"/>
-          <w:sz w:val="28"/>
-          <w:szCs w:val="28"/>
-        </w:rPr>
-        <w:t xml:space="preserve">id, </w:t>
-      </w:r>
-      <w:proofErr w:type="spellStart"/>
-      <w:r>
-        <w:rPr>
-          <w:rFonts w:ascii="Times New Roman" w:hAnsi="Times New Roman" w:cs="Times New Roman"/>
-          <w:sz w:val="28"/>
-          <w:szCs w:val="28"/>
-        </w:rPr>
-        <w:t>fullname</w:t>
-      </w:r>
-      <w:proofErr w:type="spellEnd"/>
-      <w:r>
-        <w:rPr>
-          <w:rFonts w:ascii="Times New Roman" w:hAnsi="Times New Roman" w:cs="Times New Roman"/>
-          <w:sz w:val="28"/>
-          <w:szCs w:val="28"/>
-        </w:rPr>
-        <w:t xml:space="preserve">, country, </w:t>
-      </w:r>
-      <w:proofErr w:type="spellStart"/>
-      <w:r>
-        <w:rPr>
-          <w:rFonts w:ascii="Times New Roman" w:hAnsi="Times New Roman" w:cs="Times New Roman"/>
-          <w:sz w:val="28"/>
-          <w:szCs w:val="28"/>
-        </w:rPr>
-        <w:t>year_of_birth</w:t>
-      </w:r>
-      <w:proofErr w:type="spellEnd"/>
-      <w:r>
-        <w:rPr>
-          <w:rFonts w:ascii="Times New Roman" w:hAnsi="Times New Roman" w:cs="Times New Roman"/>
-          <w:sz w:val="28"/>
-          <w:szCs w:val="28"/>
-        </w:rPr>
-        <w:t>.</w:t>
-      </w:r>
-    </w:p>
-    <w:p>
-      <w:pPr>
-        <w:rPr>
-          <w:rFonts w:ascii="Times New Roman" w:hAnsi="Times New Roman" w:cs="Times New Roman"/>
-          <w:sz w:val="28"/>
-          <w:szCs w:val="28"/>
-        </w:rPr>
-      </w:pPr>
-    </w:p>
-    <w:p>
-      <w:pPr>
-        <w:rPr>
-          <w:rFonts w:ascii="Times New Roman" w:hAnsi="Times New Roman" w:cs="Times New Roman"/>
-          <w:sz w:val="28"/>
-          <w:szCs w:val="28"/>
-        </w:rPr>
-      </w:pPr>
-    </w:p>
-    <w:p>
-      <w:pPr>
-        <w:rPr>
-          <w:rFonts w:ascii="Times New Roman" w:hAnsi="Times New Roman" w:cs="Times New Roman"/>
-          <w:sz w:val="28"/>
-          <w:szCs w:val="28"/>
-        </w:rPr>
-      </w:pPr>
-    </w:p>
-    <w:p>
-      <w:pPr>
-        <w:rPr>
-          <w:rFonts w:ascii="Times New Roman" w:hAnsi="Times New Roman" w:cs="Times New Roman"/>
-          <w:sz w:val="28"/>
-          <w:szCs w:val="28"/>
-        </w:rPr>
-      </w:pPr>
-    </w:p>
-    <w:p>
-      <w:pPr>
-        <w:rPr>
-          <w:rFonts w:ascii="Times New Roman" w:hAnsi="Times New Roman" w:cs="Times New Roman"/>
-          <w:sz w:val="28"/>
-          <w:szCs w:val="28"/>
-        </w:rPr>
-      </w:pPr>
-    </w:p>
-    <w:p>
-      <w:pPr>
-        <w:rPr>
-          <w:rFonts w:ascii="Times New Roman" w:hAnsi="Times New Roman" w:cs="Times New Roman"/>
-          <w:sz w:val="28"/>
-          <w:szCs w:val="28"/>
-        </w:rPr>
-      </w:pPr>
-    </w:p>
-    <w:p>
-      <w:pPr>
-        <w:rPr>
-          <w:rFonts w:ascii="Times New Roman" w:hAnsi="Times New Roman" w:cs="Times New Roman"/>
-          <w:sz w:val="28"/>
-          <w:szCs w:val="28"/>
-        </w:rPr>
-      </w:pPr>
-    </w:p>
-    <w:p>
-      <w:pPr>
-        <w:rPr>
-          <w:rFonts w:ascii="Times New Roman" w:hAnsi="Times New Roman" w:cs="Times New Roman"/>
-          <w:sz w:val="28"/>
-          <w:szCs w:val="28"/>
-        </w:rPr>
-      </w:pPr>
-    </w:p>
-    <w:p>
-      <w:pPr>
-        <w:rPr>
-          <w:rFonts w:ascii="Times New Roman" w:hAnsi="Times New Roman" w:cs="Times New Roman"/>
-          <w:sz w:val="28"/>
-          <w:szCs w:val="28"/>
-        </w:rPr>
-      </w:pPr>
-    </w:p>
-    <w:p>
-      <w:pPr>
-        <w:rPr>
-          <w:rFonts w:ascii="Times New Roman" w:hAnsi="Times New Roman" w:cs="Times New Roman"/>
-          <w:sz w:val="28"/>
-          <w:szCs w:val="28"/>
-        </w:rPr>
-      </w:pPr>
     </w:p>
     <w:p>
       <w:pPr>
@@ -2594,60 +1792,35 @@
           <w:lang w:val="uk-UA"/>
         </w:rPr>
       </w:pPr>
-      <w:proofErr w:type="spellStart"/>
-      <w:r>
-        <w:rPr>
-          <w:rFonts w:ascii="Times New Roman" w:hAnsi="Times New Roman" w:cs="Times New Roman"/>
-          <w:sz w:val="28"/>
-          <w:szCs w:val="28"/>
-          <w:lang w:val="uk-UA"/>
-        </w:rPr>
-        <w:lastRenderedPageBreak/>
-        <w:t>Скріншоти</w:t>
-      </w:r>
-      <w:proofErr w:type="spellEnd"/>
-      <w:r>
-        <w:rPr>
-          <w:rFonts w:ascii="Times New Roman" w:hAnsi="Times New Roman" w:cs="Times New Roman"/>
-          <w:sz w:val="28"/>
-          <w:szCs w:val="28"/>
-          <w:lang w:val="uk-UA"/>
-        </w:rPr>
-        <w:t xml:space="preserve"> з БД</w:t>
-      </w:r>
-    </w:p>
-    <w:p>
-      <w:pPr>
-        <w:rPr>
-          <w:rFonts w:ascii="Times New Roman" w:hAnsi="Times New Roman" w:cs="Times New Roman"/>
-          <w:sz w:val="28"/>
-          <w:szCs w:val="28"/>
-        </w:rPr>
-      </w:pPr>
-      <w:r>
-        <w:rPr>
-          <w:rFonts w:ascii="Times New Roman" w:hAnsi="Times New Roman" w:cs="Times New Roman"/>
-          <w:sz w:val="28"/>
-          <w:szCs w:val="28"/>
-          <w:lang w:val="uk-UA"/>
-        </w:rPr>
-        <w:t>1.</w:t>
-      </w:r>
-      <w:r>
-        <w:rPr>
-          <w:rFonts w:ascii="Times New Roman" w:hAnsi="Times New Roman" w:cs="Times New Roman"/>
-          <w:sz w:val="28"/>
-          <w:szCs w:val="28"/>
-        </w:rPr>
-        <w:t>Readers</w:t>
-      </w:r>
-    </w:p>
-    <w:p>
-      <w:pPr>
-        <w:rPr>
-          <w:rFonts w:ascii="Times New Roman" w:hAnsi="Times New Roman" w:cs="Times New Roman"/>
-          <w:sz w:val="28"/>
-          <w:szCs w:val="28"/>
+      <w:r>
+        <w:rPr>
+          <w:rFonts w:ascii="Times New Roman" w:hAnsi="Times New Roman" w:cs="Times New Roman"/>
+          <w:sz w:val="28"/>
+          <w:szCs w:val="28"/>
+          <w:lang w:val="uk-UA"/>
+        </w:rPr>
+        <w:t>Структура нормалізованої БД</w:t>
+      </w:r>
+    </w:p>
+    <w:p>
+      <w:pPr>
+        <w:jc w:val="center"/>
+        <w:rPr>
+          <w:rFonts w:ascii="Times New Roman" w:hAnsi="Times New Roman" w:cs="Times New Roman"/>
+          <w:sz w:val="28"/>
+          <w:szCs w:val="28"/>
+          <w:lang w:val="uk-UA"/>
+        </w:rPr>
+      </w:pPr>
+    </w:p>
+    <w:p>
+      <w:pPr>
+        <w:jc w:val="center"/>
+        <w:rPr>
+          <w:rFonts w:ascii="Times New Roman" w:hAnsi="Times New Roman" w:cs="Times New Roman"/>
+          <w:sz w:val="28"/>
+          <w:szCs w:val="28"/>
+          <w:lang w:val="uk-UA"/>
         </w:rPr>
       </w:pPr>
       <w:r>
@@ -2659,9 +1832,9 @@
         </w:rPr>
         <w:drawing>
           <wp:inline distT="0" distB="0" distL="0" distR="0">
-            <wp:extent cx="2278380" cy="1280160"/>
-            <wp:effectExtent l="0" t="0" r="7620" b="0"/>
-            <wp:docPr id="5" name="Рисунок 5" descr="C:\Users\Maksym\Downloads\photo_2020-10-01_20-52-59.jpg"/>
+            <wp:extent cx="3901440" cy="3169920"/>
+            <wp:effectExtent l="0" t="0" r="3810" b="0"/>
+            <wp:docPr id="1" name="Рисунок 1" descr="C:\Users\Maksym\Downloads\photo_2020-10-03_20-24-35.jpg"/>
             <wp:cNvGraphicFramePr>
               <a:graphicFrameLocks xmlns:a="http://schemas.openxmlformats.org/drawingml/2006/main" noChangeAspect="1"/>
             </wp:cNvGraphicFramePr>
@@ -2669,7 +1842,7 @@
               <a:graphicData uri="http://schemas.openxmlformats.org/drawingml/2006/picture">
                 <pic:pic xmlns:pic="http://schemas.openxmlformats.org/drawingml/2006/picture">
                   <pic:nvPicPr>
-                    <pic:cNvPr id="0" name="Picture 2" descr="C:\Users\Maksym\Downloads\photo_2020-10-01_20-52-59.jpg"/>
+                    <pic:cNvPr id="0" name="Picture 1" descr="C:\Users\Maksym\Downloads\photo_2020-10-03_20-24-35.jpg"/>
                     <pic:cNvPicPr>
                       <a:picLocks noChangeAspect="1" noChangeArrowheads="1"/>
                     </pic:cNvPicPr>
@@ -2690,7 +1863,7 @@
                   <pic:spPr bwMode="auto">
                     <a:xfrm>
                       <a:off x="0" y="0"/>
-                      <a:ext cx="2278380" cy="1280160"/>
+                      <a:ext cx="3901440" cy="3169920"/>
                     </a:xfrm>
                     <a:prstGeom prst="rect">
                       <a:avLst/>
@@ -2724,23 +1897,1134 @@
           <w:szCs w:val="28"/>
         </w:rPr>
       </w:pPr>
-      <w:r>
-        <w:rPr>
-          <w:rFonts w:ascii="Times New Roman" w:hAnsi="Times New Roman" w:cs="Times New Roman"/>
-          <w:sz w:val="28"/>
-          <w:szCs w:val="28"/>
-        </w:rPr>
-        <w:t>2.Library_cards</w:t>
-      </w:r>
-    </w:p>
-    <w:p>
-      <w:pPr>
-        <w:rPr>
-          <w:rFonts w:ascii="Times New Roman" w:hAnsi="Times New Roman" w:cs="Times New Roman"/>
-          <w:sz w:val="28"/>
-          <w:szCs w:val="28"/>
-        </w:rPr>
-      </w:pPr>
+    </w:p>
+    <w:p>
+      <w:pPr>
+        <w:rPr>
+          <w:rFonts w:ascii="Times New Roman" w:hAnsi="Times New Roman" w:cs="Times New Roman"/>
+          <w:sz w:val="28"/>
+          <w:szCs w:val="28"/>
+        </w:rPr>
+      </w:pPr>
+    </w:p>
+    <w:p>
+      <w:pPr>
+        <w:jc w:val="center"/>
+        <w:rPr>
+          <w:rFonts w:ascii="Times New Roman" w:hAnsi="Times New Roman" w:cs="Times New Roman"/>
+          <w:sz w:val="28"/>
+          <w:szCs w:val="28"/>
+          <w:lang w:val="uk-UA"/>
+        </w:rPr>
+      </w:pPr>
+      <w:r>
+        <w:rPr>
+          <w:rFonts w:ascii="Times New Roman" w:hAnsi="Times New Roman" w:cs="Times New Roman"/>
+          <w:sz w:val="28"/>
+          <w:szCs w:val="28"/>
+          <w:lang w:val="uk-UA"/>
+        </w:rPr>
+        <w:lastRenderedPageBreak/>
+        <w:t>Опис таблиць БД</w:t>
+      </w:r>
+    </w:p>
+    <w:p>
+      <w:pPr>
+        <w:rPr>
+          <w:rFonts w:ascii="Times New Roman" w:hAnsi="Times New Roman" w:cs="Times New Roman"/>
+          <w:sz w:val="28"/>
+          <w:szCs w:val="28"/>
+        </w:rPr>
+      </w:pPr>
+      <w:r>
+        <w:rPr>
+          <w:rFonts w:ascii="Times New Roman" w:hAnsi="Times New Roman" w:cs="Times New Roman"/>
+          <w:sz w:val="28"/>
+          <w:szCs w:val="28"/>
+        </w:rPr>
+        <w:t>1.</w:t>
+      </w:r>
+      <w:r>
+        <w:rPr>
+          <w:rFonts w:ascii="Times New Roman" w:hAnsi="Times New Roman" w:cs="Times New Roman"/>
+          <w:b/>
+          <w:sz w:val="28"/>
+          <w:szCs w:val="28"/>
+        </w:rPr>
+        <w:t>Readers</w:t>
+      </w:r>
+      <w:r>
+        <w:rPr>
+          <w:rFonts w:ascii="Times New Roman" w:hAnsi="Times New Roman" w:cs="Times New Roman"/>
+          <w:sz w:val="28"/>
+          <w:szCs w:val="28"/>
+        </w:rPr>
+        <w:t xml:space="preserve"> – </w:t>
+      </w:r>
+      <w:r>
+        <w:rPr>
+          <w:rFonts w:ascii="Times New Roman" w:hAnsi="Times New Roman" w:cs="Times New Roman"/>
+          <w:sz w:val="28"/>
+          <w:szCs w:val="28"/>
+          <w:lang w:val="uk-UA"/>
+        </w:rPr>
+        <w:t xml:space="preserve">має поля </w:t>
+      </w:r>
+      <w:r>
+        <w:rPr>
+          <w:rFonts w:ascii="Times New Roman" w:hAnsi="Times New Roman" w:cs="Times New Roman"/>
+          <w:b/>
+          <w:sz w:val="28"/>
+          <w:szCs w:val="28"/>
+        </w:rPr>
+        <w:t>id</w:t>
+      </w:r>
+      <w:r>
+        <w:rPr>
+          <w:rFonts w:ascii="Times New Roman" w:hAnsi="Times New Roman" w:cs="Times New Roman"/>
+          <w:sz w:val="28"/>
+          <w:szCs w:val="28"/>
+        </w:rPr>
+        <w:t xml:space="preserve">, </w:t>
+      </w:r>
+      <w:proofErr w:type="spellStart"/>
+      <w:r>
+        <w:rPr>
+          <w:rFonts w:ascii="Times New Roman" w:hAnsi="Times New Roman" w:cs="Times New Roman"/>
+          <w:sz w:val="28"/>
+          <w:szCs w:val="28"/>
+        </w:rPr>
+        <w:t>fullname</w:t>
+      </w:r>
+      <w:proofErr w:type="spellEnd"/>
+      <w:r>
+        <w:rPr>
+          <w:rFonts w:ascii="Times New Roman" w:hAnsi="Times New Roman" w:cs="Times New Roman"/>
+          <w:sz w:val="28"/>
+          <w:szCs w:val="28"/>
+        </w:rPr>
+        <w:t xml:space="preserve">, </w:t>
+      </w:r>
+      <w:proofErr w:type="spellStart"/>
+      <w:r>
+        <w:rPr>
+          <w:rFonts w:ascii="Times New Roman" w:hAnsi="Times New Roman" w:cs="Times New Roman"/>
+          <w:sz w:val="28"/>
+          <w:szCs w:val="28"/>
+        </w:rPr>
+        <w:t>phone_number</w:t>
+      </w:r>
+      <w:proofErr w:type="spellEnd"/>
+      <w:r>
+        <w:rPr>
+          <w:rFonts w:ascii="Times New Roman" w:hAnsi="Times New Roman" w:cs="Times New Roman"/>
+          <w:sz w:val="28"/>
+          <w:szCs w:val="28"/>
+        </w:rPr>
+        <w:t xml:space="preserve">, </w:t>
+      </w:r>
+      <w:proofErr w:type="spellStart"/>
+      <w:r>
+        <w:rPr>
+          <w:rFonts w:ascii="Times New Roman" w:hAnsi="Times New Roman" w:cs="Times New Roman"/>
+          <w:sz w:val="28"/>
+          <w:szCs w:val="28"/>
+        </w:rPr>
+        <w:t>library_card_id</w:t>
+      </w:r>
+      <w:proofErr w:type="spellEnd"/>
+      <w:r>
+        <w:rPr>
+          <w:rFonts w:ascii="Times New Roman" w:hAnsi="Times New Roman" w:cs="Times New Roman"/>
+          <w:sz w:val="28"/>
+          <w:szCs w:val="28"/>
+        </w:rPr>
+        <w:t xml:space="preserve">, </w:t>
+      </w:r>
+      <w:proofErr w:type="spellStart"/>
+      <w:r>
+        <w:rPr>
+          <w:rFonts w:ascii="Times New Roman" w:hAnsi="Times New Roman" w:cs="Times New Roman"/>
+          <w:sz w:val="28"/>
+          <w:szCs w:val="28"/>
+        </w:rPr>
+        <w:t>library_card_amount_of_books</w:t>
+      </w:r>
+      <w:proofErr w:type="spellEnd"/>
+      <w:r>
+        <w:rPr>
+          <w:rFonts w:ascii="Times New Roman" w:hAnsi="Times New Roman" w:cs="Times New Roman"/>
+          <w:sz w:val="28"/>
+          <w:szCs w:val="28"/>
+        </w:rPr>
+        <w:t xml:space="preserve">, </w:t>
+      </w:r>
+      <w:proofErr w:type="spellStart"/>
+      <w:r>
+        <w:rPr>
+          <w:rFonts w:ascii="Times New Roman" w:hAnsi="Times New Roman" w:cs="Times New Roman"/>
+          <w:sz w:val="28"/>
+          <w:szCs w:val="28"/>
+        </w:rPr>
+        <w:t>library_card_registration_time</w:t>
+      </w:r>
+      <w:proofErr w:type="spellEnd"/>
+      <w:r>
+        <w:rPr>
+          <w:rFonts w:ascii="Times New Roman" w:hAnsi="Times New Roman" w:cs="Times New Roman"/>
+          <w:sz w:val="28"/>
+          <w:szCs w:val="28"/>
+        </w:rPr>
+        <w:t xml:space="preserve">. </w:t>
+      </w:r>
+      <w:r>
+        <w:rPr>
+          <w:rFonts w:ascii="Times New Roman" w:hAnsi="Times New Roman" w:cs="Times New Roman"/>
+          <w:sz w:val="28"/>
+          <w:szCs w:val="28"/>
+          <w:lang w:val="uk-UA"/>
+        </w:rPr>
+        <w:t xml:space="preserve">Має зв’язок </w:t>
+      </w:r>
+      <w:r>
+        <w:rPr>
+          <w:rFonts w:ascii="Times New Roman" w:hAnsi="Times New Roman" w:cs="Times New Roman"/>
+          <w:sz w:val="28"/>
+          <w:szCs w:val="28"/>
+        </w:rPr>
+        <w:t xml:space="preserve">One to </w:t>
+      </w:r>
+      <w:r>
+        <w:rPr>
+          <w:rFonts w:ascii="Times New Roman" w:hAnsi="Times New Roman" w:cs="Times New Roman"/>
+          <w:sz w:val="28"/>
+          <w:szCs w:val="28"/>
+        </w:rPr>
+        <w:t>Many</w:t>
+      </w:r>
+      <w:r>
+        <w:rPr>
+          <w:rFonts w:ascii="Times New Roman" w:hAnsi="Times New Roman" w:cs="Times New Roman"/>
+          <w:sz w:val="28"/>
+          <w:szCs w:val="28"/>
+        </w:rPr>
+        <w:t xml:space="preserve"> </w:t>
+      </w:r>
+      <w:r>
+        <w:rPr>
+          <w:rFonts w:ascii="Times New Roman" w:hAnsi="Times New Roman" w:cs="Times New Roman"/>
+          <w:sz w:val="28"/>
+          <w:szCs w:val="28"/>
+          <w:lang w:val="uk-UA"/>
+        </w:rPr>
+        <w:t xml:space="preserve">з </w:t>
+      </w:r>
+      <w:proofErr w:type="spellStart"/>
+      <w:r>
+        <w:rPr>
+          <w:rFonts w:ascii="Times New Roman" w:hAnsi="Times New Roman" w:cs="Times New Roman"/>
+          <w:sz w:val="28"/>
+          <w:szCs w:val="28"/>
+        </w:rPr>
+        <w:t>Book_reader_links</w:t>
+      </w:r>
+      <w:proofErr w:type="spellEnd"/>
+      <w:r>
+        <w:rPr>
+          <w:rFonts w:ascii="Times New Roman" w:hAnsi="Times New Roman" w:cs="Times New Roman"/>
+          <w:sz w:val="28"/>
+          <w:szCs w:val="28"/>
+        </w:rPr>
+        <w:t>.</w:t>
+      </w:r>
+    </w:p>
+    <w:p>
+      <w:pPr>
+        <w:rPr>
+          <w:rFonts w:ascii="Times New Roman" w:hAnsi="Times New Roman" w:cs="Times New Roman"/>
+          <w:sz w:val="28"/>
+          <w:szCs w:val="28"/>
+        </w:rPr>
+      </w:pPr>
+      <w:r>
+        <w:rPr>
+          <w:rFonts w:ascii="Times New Roman" w:hAnsi="Times New Roman" w:cs="Times New Roman"/>
+          <w:sz w:val="28"/>
+          <w:szCs w:val="28"/>
+        </w:rPr>
+        <w:t>2.</w:t>
+      </w:r>
+      <w:r>
+        <w:rPr>
+          <w:rFonts w:ascii="Times New Roman" w:hAnsi="Times New Roman" w:cs="Times New Roman"/>
+          <w:b/>
+          <w:sz w:val="28"/>
+          <w:szCs w:val="28"/>
+        </w:rPr>
+        <w:t>Books</w:t>
+      </w:r>
+      <w:r>
+        <w:rPr>
+          <w:rFonts w:ascii="Times New Roman" w:hAnsi="Times New Roman" w:cs="Times New Roman"/>
+          <w:sz w:val="28"/>
+          <w:szCs w:val="28"/>
+        </w:rPr>
+        <w:t xml:space="preserve"> – </w:t>
+      </w:r>
+      <w:r>
+        <w:rPr>
+          <w:rFonts w:ascii="Times New Roman" w:hAnsi="Times New Roman" w:cs="Times New Roman"/>
+          <w:sz w:val="28"/>
+          <w:szCs w:val="28"/>
+          <w:lang w:val="uk-UA"/>
+        </w:rPr>
+        <w:t xml:space="preserve">має поля </w:t>
+      </w:r>
+      <w:r>
+        <w:rPr>
+          <w:rFonts w:ascii="Times New Roman" w:hAnsi="Times New Roman" w:cs="Times New Roman"/>
+          <w:b/>
+          <w:sz w:val="28"/>
+          <w:szCs w:val="28"/>
+        </w:rPr>
+        <w:t>id</w:t>
+      </w:r>
+      <w:r>
+        <w:rPr>
+          <w:rFonts w:ascii="Times New Roman" w:hAnsi="Times New Roman" w:cs="Times New Roman"/>
+          <w:sz w:val="28"/>
+          <w:szCs w:val="28"/>
+        </w:rPr>
+        <w:t xml:space="preserve">, </w:t>
+      </w:r>
+      <w:r>
+        <w:rPr>
+          <w:rFonts w:ascii="Times New Roman" w:hAnsi="Times New Roman" w:cs="Times New Roman"/>
+          <w:sz w:val="28"/>
+          <w:szCs w:val="28"/>
+        </w:rPr>
+        <w:t xml:space="preserve">title, </w:t>
+      </w:r>
+      <w:proofErr w:type="spellStart"/>
+      <w:r>
+        <w:rPr>
+          <w:rFonts w:ascii="Times New Roman" w:hAnsi="Times New Roman" w:cs="Times New Roman"/>
+          <w:sz w:val="28"/>
+          <w:szCs w:val="28"/>
+        </w:rPr>
+        <w:t>is_available</w:t>
+      </w:r>
+      <w:proofErr w:type="spellEnd"/>
+      <w:r>
+        <w:rPr>
+          <w:rFonts w:ascii="Times New Roman" w:hAnsi="Times New Roman" w:cs="Times New Roman"/>
+          <w:sz w:val="28"/>
+          <w:szCs w:val="28"/>
+        </w:rPr>
+        <w:t>.</w:t>
+      </w:r>
+      <w:r>
+        <w:rPr>
+          <w:rFonts w:ascii="Times New Roman" w:hAnsi="Times New Roman" w:cs="Times New Roman"/>
+          <w:sz w:val="28"/>
+          <w:szCs w:val="28"/>
+          <w:lang w:val="uk-UA"/>
+        </w:rPr>
+        <w:t xml:space="preserve"> Має зв’язки </w:t>
+      </w:r>
+      <w:r>
+        <w:rPr>
+          <w:rFonts w:ascii="Times New Roman" w:hAnsi="Times New Roman" w:cs="Times New Roman"/>
+          <w:sz w:val="28"/>
+          <w:szCs w:val="28"/>
+        </w:rPr>
+        <w:t xml:space="preserve">One to One </w:t>
+      </w:r>
+      <w:r>
+        <w:rPr>
+          <w:rFonts w:ascii="Times New Roman" w:hAnsi="Times New Roman" w:cs="Times New Roman"/>
+          <w:sz w:val="28"/>
+          <w:szCs w:val="28"/>
+          <w:lang w:val="uk-UA"/>
+        </w:rPr>
+        <w:t xml:space="preserve">з </w:t>
+      </w:r>
+      <w:proofErr w:type="spellStart"/>
+      <w:r>
+        <w:rPr>
+          <w:rFonts w:ascii="Times New Roman" w:hAnsi="Times New Roman" w:cs="Times New Roman"/>
+          <w:sz w:val="28"/>
+          <w:szCs w:val="28"/>
+        </w:rPr>
+        <w:t>Book_reader_links</w:t>
+      </w:r>
+      <w:proofErr w:type="spellEnd"/>
+      <w:r>
+        <w:rPr>
+          <w:rFonts w:ascii="Times New Roman" w:hAnsi="Times New Roman" w:cs="Times New Roman"/>
+          <w:sz w:val="28"/>
+          <w:szCs w:val="28"/>
+          <w:lang w:val="uk-UA"/>
+        </w:rPr>
+        <w:t xml:space="preserve"> </w:t>
+      </w:r>
+      <w:r>
+        <w:rPr>
+          <w:rFonts w:ascii="Times New Roman" w:hAnsi="Times New Roman" w:cs="Times New Roman"/>
+          <w:sz w:val="28"/>
+          <w:szCs w:val="28"/>
+          <w:lang w:val="uk-UA"/>
+        </w:rPr>
+        <w:t>та</w:t>
+      </w:r>
+      <w:r>
+        <w:rPr>
+          <w:rFonts w:ascii="Times New Roman" w:hAnsi="Times New Roman" w:cs="Times New Roman"/>
+          <w:b/>
+          <w:sz w:val="28"/>
+          <w:szCs w:val="28"/>
+          <w:lang w:val="uk-UA"/>
+        </w:rPr>
+        <w:t xml:space="preserve"> </w:t>
+      </w:r>
+      <w:r>
+        <w:rPr>
+          <w:rFonts w:ascii="Times New Roman" w:hAnsi="Times New Roman" w:cs="Times New Roman"/>
+          <w:sz w:val="28"/>
+          <w:szCs w:val="28"/>
+        </w:rPr>
+        <w:t xml:space="preserve">One to </w:t>
+      </w:r>
+      <w:r>
+        <w:rPr>
+          <w:rFonts w:ascii="Times New Roman" w:hAnsi="Times New Roman" w:cs="Times New Roman"/>
+          <w:sz w:val="28"/>
+          <w:szCs w:val="28"/>
+        </w:rPr>
+        <w:t>One</w:t>
+      </w:r>
+      <w:r>
+        <w:rPr>
+          <w:rFonts w:ascii="Times New Roman" w:hAnsi="Times New Roman" w:cs="Times New Roman"/>
+          <w:sz w:val="28"/>
+          <w:szCs w:val="28"/>
+        </w:rPr>
+        <w:t xml:space="preserve"> </w:t>
+      </w:r>
+      <w:r>
+        <w:rPr>
+          <w:rFonts w:ascii="Times New Roman" w:hAnsi="Times New Roman" w:cs="Times New Roman"/>
+          <w:sz w:val="28"/>
+          <w:szCs w:val="28"/>
+          <w:lang w:val="uk-UA"/>
+        </w:rPr>
+        <w:t xml:space="preserve">з </w:t>
+      </w:r>
+      <w:proofErr w:type="spellStart"/>
+      <w:r>
+        <w:rPr>
+          <w:rFonts w:ascii="Times New Roman" w:hAnsi="Times New Roman" w:cs="Times New Roman"/>
+          <w:sz w:val="28"/>
+          <w:szCs w:val="28"/>
+        </w:rPr>
+        <w:t>Book_author_links</w:t>
+      </w:r>
+      <w:proofErr w:type="spellEnd"/>
+      <w:r>
+        <w:rPr>
+          <w:rFonts w:ascii="Times New Roman" w:hAnsi="Times New Roman" w:cs="Times New Roman"/>
+          <w:sz w:val="28"/>
+          <w:szCs w:val="28"/>
+        </w:rPr>
+        <w:t>.</w:t>
+      </w:r>
+    </w:p>
+    <w:p>
+      <w:pPr>
+        <w:rPr>
+          <w:rFonts w:ascii="Times New Roman" w:hAnsi="Times New Roman" w:cs="Times New Roman"/>
+          <w:sz w:val="28"/>
+          <w:szCs w:val="28"/>
+        </w:rPr>
+      </w:pPr>
+      <w:r>
+        <w:rPr>
+          <w:rFonts w:ascii="Times New Roman" w:hAnsi="Times New Roman" w:cs="Times New Roman"/>
+          <w:sz w:val="28"/>
+          <w:szCs w:val="28"/>
+        </w:rPr>
+        <w:t>3.</w:t>
+      </w:r>
+      <w:r>
+        <w:rPr>
+          <w:rFonts w:ascii="Times New Roman" w:hAnsi="Times New Roman" w:cs="Times New Roman"/>
+          <w:b/>
+          <w:sz w:val="28"/>
+          <w:szCs w:val="28"/>
+        </w:rPr>
+        <w:t>Authors</w:t>
+      </w:r>
+      <w:r>
+        <w:rPr>
+          <w:rFonts w:ascii="Times New Roman" w:hAnsi="Times New Roman" w:cs="Times New Roman"/>
+          <w:b/>
+          <w:sz w:val="28"/>
+          <w:szCs w:val="28"/>
+        </w:rPr>
+        <w:t xml:space="preserve"> – </w:t>
+      </w:r>
+      <w:r>
+        <w:rPr>
+          <w:rFonts w:ascii="Times New Roman" w:hAnsi="Times New Roman" w:cs="Times New Roman"/>
+          <w:sz w:val="28"/>
+          <w:szCs w:val="28"/>
+          <w:lang w:val="uk-UA"/>
+        </w:rPr>
+        <w:t>має поля</w:t>
+      </w:r>
+      <w:r>
+        <w:rPr>
+          <w:rFonts w:ascii="Times New Roman" w:hAnsi="Times New Roman" w:cs="Times New Roman"/>
+          <w:b/>
+          <w:sz w:val="28"/>
+          <w:szCs w:val="28"/>
+          <w:lang w:val="uk-UA"/>
+        </w:rPr>
+        <w:t xml:space="preserve"> </w:t>
+      </w:r>
+      <w:r>
+        <w:rPr>
+          <w:rFonts w:ascii="Times New Roman" w:hAnsi="Times New Roman" w:cs="Times New Roman"/>
+          <w:b/>
+          <w:sz w:val="28"/>
+          <w:szCs w:val="28"/>
+        </w:rPr>
+        <w:t>id</w:t>
+      </w:r>
+      <w:r>
+        <w:rPr>
+          <w:rFonts w:ascii="Times New Roman" w:hAnsi="Times New Roman" w:cs="Times New Roman"/>
+          <w:sz w:val="28"/>
+          <w:szCs w:val="28"/>
+        </w:rPr>
+        <w:t>,</w:t>
+      </w:r>
+      <w:r>
+        <w:rPr>
+          <w:rFonts w:ascii="Times New Roman" w:hAnsi="Times New Roman" w:cs="Times New Roman"/>
+          <w:sz w:val="28"/>
+          <w:szCs w:val="28"/>
+        </w:rPr>
+        <w:t xml:space="preserve"> </w:t>
+      </w:r>
+      <w:proofErr w:type="spellStart"/>
+      <w:r>
+        <w:rPr>
+          <w:rFonts w:ascii="Times New Roman" w:hAnsi="Times New Roman" w:cs="Times New Roman"/>
+          <w:sz w:val="28"/>
+          <w:szCs w:val="28"/>
+        </w:rPr>
+        <w:t>fullname</w:t>
+      </w:r>
+      <w:proofErr w:type="spellEnd"/>
+      <w:r>
+        <w:rPr>
+          <w:rFonts w:ascii="Times New Roman" w:hAnsi="Times New Roman" w:cs="Times New Roman"/>
+          <w:sz w:val="28"/>
+          <w:szCs w:val="28"/>
+        </w:rPr>
+        <w:t xml:space="preserve">, </w:t>
+      </w:r>
+      <w:r>
+        <w:rPr>
+          <w:rFonts w:ascii="Times New Roman" w:hAnsi="Times New Roman" w:cs="Times New Roman"/>
+          <w:sz w:val="28"/>
+          <w:szCs w:val="28"/>
+        </w:rPr>
+        <w:t>country</w:t>
+      </w:r>
+      <w:r>
+        <w:rPr>
+          <w:rFonts w:ascii="Times New Roman" w:hAnsi="Times New Roman" w:cs="Times New Roman"/>
+          <w:sz w:val="28"/>
+          <w:szCs w:val="28"/>
+        </w:rPr>
+        <w:t xml:space="preserve">, </w:t>
+      </w:r>
+      <w:proofErr w:type="spellStart"/>
+      <w:r>
+        <w:rPr>
+          <w:rFonts w:ascii="Times New Roman" w:hAnsi="Times New Roman" w:cs="Times New Roman"/>
+          <w:sz w:val="28"/>
+          <w:szCs w:val="28"/>
+        </w:rPr>
+        <w:t>year_of_birth</w:t>
+      </w:r>
+      <w:proofErr w:type="spellEnd"/>
+      <w:r>
+        <w:rPr>
+          <w:rFonts w:ascii="Times New Roman" w:hAnsi="Times New Roman" w:cs="Times New Roman"/>
+          <w:sz w:val="28"/>
+          <w:szCs w:val="28"/>
+        </w:rPr>
+        <w:t>.</w:t>
+      </w:r>
+      <w:r>
+        <w:rPr>
+          <w:rFonts w:ascii="Times New Roman" w:hAnsi="Times New Roman" w:cs="Times New Roman"/>
+          <w:sz w:val="28"/>
+          <w:szCs w:val="28"/>
+          <w:lang w:val="uk-UA"/>
+        </w:rPr>
+        <w:t xml:space="preserve"> Має зв’язок </w:t>
+      </w:r>
+      <w:r>
+        <w:rPr>
+          <w:rFonts w:ascii="Times New Roman" w:hAnsi="Times New Roman" w:cs="Times New Roman"/>
+          <w:sz w:val="28"/>
+          <w:szCs w:val="28"/>
+        </w:rPr>
+        <w:t xml:space="preserve">One to Many </w:t>
+      </w:r>
+      <w:r>
+        <w:rPr>
+          <w:rFonts w:ascii="Times New Roman" w:hAnsi="Times New Roman" w:cs="Times New Roman"/>
+          <w:sz w:val="28"/>
+          <w:szCs w:val="28"/>
+          <w:lang w:val="uk-UA"/>
+        </w:rPr>
+        <w:t xml:space="preserve">з </w:t>
+      </w:r>
+      <w:proofErr w:type="spellStart"/>
+      <w:r>
+        <w:rPr>
+          <w:rFonts w:ascii="Times New Roman" w:hAnsi="Times New Roman" w:cs="Times New Roman"/>
+          <w:sz w:val="28"/>
+          <w:szCs w:val="28"/>
+        </w:rPr>
+        <w:t>Book_author_links</w:t>
+      </w:r>
+      <w:proofErr w:type="spellEnd"/>
+      <w:r>
+        <w:rPr>
+          <w:rFonts w:ascii="Times New Roman" w:hAnsi="Times New Roman" w:cs="Times New Roman"/>
+          <w:sz w:val="28"/>
+          <w:szCs w:val="28"/>
+        </w:rPr>
+        <w:t>.</w:t>
+      </w:r>
+    </w:p>
+    <w:p>
+      <w:pPr>
+        <w:rPr>
+          <w:rFonts w:ascii="Times New Roman" w:hAnsi="Times New Roman" w:cs="Times New Roman"/>
+          <w:sz w:val="28"/>
+          <w:szCs w:val="28"/>
+        </w:rPr>
+      </w:pPr>
+      <w:r>
+        <w:rPr>
+          <w:rFonts w:ascii="Times New Roman" w:hAnsi="Times New Roman" w:cs="Times New Roman"/>
+          <w:sz w:val="28"/>
+          <w:szCs w:val="28"/>
+        </w:rPr>
+        <w:t>4.</w:t>
+      </w:r>
+      <w:r>
+        <w:rPr>
+          <w:rFonts w:ascii="Times New Roman" w:hAnsi="Times New Roman" w:cs="Times New Roman"/>
+          <w:b/>
+          <w:sz w:val="28"/>
+          <w:szCs w:val="28"/>
+        </w:rPr>
+        <w:t xml:space="preserve">Book_reader_links </w:t>
+      </w:r>
+      <w:r>
+        <w:rPr>
+          <w:rFonts w:ascii="Times New Roman" w:hAnsi="Times New Roman" w:cs="Times New Roman"/>
+          <w:sz w:val="28"/>
+          <w:szCs w:val="28"/>
+        </w:rPr>
+        <w:t xml:space="preserve">– </w:t>
+      </w:r>
+      <w:r>
+        <w:rPr>
+          <w:rFonts w:ascii="Times New Roman" w:hAnsi="Times New Roman" w:cs="Times New Roman"/>
+          <w:sz w:val="28"/>
+          <w:szCs w:val="28"/>
+          <w:lang w:val="uk-UA"/>
+        </w:rPr>
+        <w:t>має поля</w:t>
+      </w:r>
+      <w:r>
+        <w:rPr>
+          <w:rFonts w:ascii="Times New Roman" w:hAnsi="Times New Roman" w:cs="Times New Roman"/>
+          <w:sz w:val="28"/>
+          <w:szCs w:val="28"/>
+          <w:lang w:val="uk-UA"/>
+        </w:rPr>
+        <w:t xml:space="preserve"> </w:t>
+      </w:r>
+      <w:proofErr w:type="spellStart"/>
+      <w:r>
+        <w:rPr>
+          <w:rFonts w:ascii="Times New Roman" w:hAnsi="Times New Roman" w:cs="Times New Roman"/>
+          <w:b/>
+          <w:sz w:val="28"/>
+          <w:szCs w:val="28"/>
+        </w:rPr>
+        <w:t>book_id</w:t>
+      </w:r>
+      <w:proofErr w:type="spellEnd"/>
+      <w:r>
+        <w:rPr>
+          <w:rFonts w:ascii="Times New Roman" w:hAnsi="Times New Roman" w:cs="Times New Roman"/>
+          <w:sz w:val="28"/>
+          <w:szCs w:val="28"/>
+        </w:rPr>
+        <w:t xml:space="preserve">, </w:t>
+      </w:r>
+      <w:proofErr w:type="spellStart"/>
+      <w:r>
+        <w:rPr>
+          <w:rFonts w:ascii="Times New Roman" w:hAnsi="Times New Roman" w:cs="Times New Roman"/>
+          <w:sz w:val="28"/>
+          <w:szCs w:val="28"/>
+        </w:rPr>
+        <w:t>return_time</w:t>
+      </w:r>
+      <w:proofErr w:type="spellEnd"/>
+      <w:r>
+        <w:rPr>
+          <w:rFonts w:ascii="Times New Roman" w:hAnsi="Times New Roman" w:cs="Times New Roman"/>
+          <w:sz w:val="28"/>
+          <w:szCs w:val="28"/>
+        </w:rPr>
+        <w:t xml:space="preserve"> </w:t>
+      </w:r>
+      <w:r>
+        <w:rPr>
+          <w:rFonts w:ascii="Times New Roman" w:hAnsi="Times New Roman" w:cs="Times New Roman"/>
+          <w:sz w:val="28"/>
+          <w:szCs w:val="28"/>
+          <w:lang w:val="uk-UA"/>
+        </w:rPr>
+        <w:t xml:space="preserve">та </w:t>
+      </w:r>
+      <w:r>
+        <w:rPr>
+          <w:rFonts w:ascii="Times New Roman" w:hAnsi="Times New Roman" w:cs="Times New Roman"/>
+          <w:sz w:val="28"/>
+          <w:szCs w:val="28"/>
+        </w:rPr>
+        <w:t xml:space="preserve">Foreign key – </w:t>
+      </w:r>
+      <w:proofErr w:type="spellStart"/>
+      <w:r>
+        <w:rPr>
+          <w:rFonts w:ascii="Times New Roman" w:hAnsi="Times New Roman" w:cs="Times New Roman"/>
+          <w:sz w:val="28"/>
+          <w:szCs w:val="28"/>
+        </w:rPr>
+        <w:t>reader_id</w:t>
+      </w:r>
+      <w:proofErr w:type="spellEnd"/>
+      <w:r>
+        <w:rPr>
+          <w:rFonts w:ascii="Times New Roman" w:hAnsi="Times New Roman" w:cs="Times New Roman"/>
+          <w:sz w:val="28"/>
+          <w:szCs w:val="28"/>
+        </w:rPr>
+        <w:t xml:space="preserve">. </w:t>
+      </w:r>
+      <w:r>
+        <w:rPr>
+          <w:rFonts w:ascii="Times New Roman" w:hAnsi="Times New Roman" w:cs="Times New Roman"/>
+          <w:sz w:val="28"/>
+          <w:szCs w:val="28"/>
+          <w:lang w:val="uk-UA"/>
+        </w:rPr>
+        <w:t xml:space="preserve">Має зв’язки </w:t>
+      </w:r>
+      <w:r>
+        <w:rPr>
+          <w:rFonts w:ascii="Times New Roman" w:hAnsi="Times New Roman" w:cs="Times New Roman"/>
+          <w:sz w:val="28"/>
+          <w:szCs w:val="28"/>
+        </w:rPr>
+        <w:t xml:space="preserve">One to One </w:t>
+      </w:r>
+      <w:r>
+        <w:rPr>
+          <w:rFonts w:ascii="Times New Roman" w:hAnsi="Times New Roman" w:cs="Times New Roman"/>
+          <w:sz w:val="28"/>
+          <w:szCs w:val="28"/>
+          <w:lang w:val="uk-UA"/>
+        </w:rPr>
+        <w:t xml:space="preserve">з </w:t>
+      </w:r>
+      <w:r>
+        <w:rPr>
+          <w:rFonts w:ascii="Times New Roman" w:hAnsi="Times New Roman" w:cs="Times New Roman"/>
+          <w:sz w:val="28"/>
+          <w:szCs w:val="28"/>
+        </w:rPr>
+        <w:t xml:space="preserve">Books </w:t>
+      </w:r>
+      <w:r>
+        <w:rPr>
+          <w:rFonts w:ascii="Times New Roman" w:hAnsi="Times New Roman" w:cs="Times New Roman"/>
+          <w:sz w:val="28"/>
+          <w:szCs w:val="28"/>
+          <w:lang w:val="uk-UA"/>
+        </w:rPr>
+        <w:t xml:space="preserve">та </w:t>
+      </w:r>
+      <w:r>
+        <w:rPr>
+          <w:rFonts w:ascii="Times New Roman" w:hAnsi="Times New Roman" w:cs="Times New Roman"/>
+          <w:sz w:val="28"/>
+          <w:szCs w:val="28"/>
+        </w:rPr>
+        <w:t xml:space="preserve">One to Many </w:t>
+      </w:r>
+      <w:r>
+        <w:rPr>
+          <w:rFonts w:ascii="Times New Roman" w:hAnsi="Times New Roman" w:cs="Times New Roman"/>
+          <w:sz w:val="28"/>
+          <w:szCs w:val="28"/>
+          <w:lang w:val="uk-UA"/>
+        </w:rPr>
+        <w:t xml:space="preserve">з </w:t>
+      </w:r>
+      <w:r>
+        <w:rPr>
+          <w:rFonts w:ascii="Times New Roman" w:hAnsi="Times New Roman" w:cs="Times New Roman"/>
+          <w:sz w:val="28"/>
+          <w:szCs w:val="28"/>
+        </w:rPr>
+        <w:t>Readers.</w:t>
+      </w:r>
+    </w:p>
+    <w:p>
+      <w:pPr>
+        <w:rPr>
+          <w:rFonts w:ascii="Times New Roman" w:hAnsi="Times New Roman" w:cs="Times New Roman"/>
+          <w:sz w:val="28"/>
+          <w:szCs w:val="28"/>
+        </w:rPr>
+      </w:pPr>
+      <w:r>
+        <w:rPr>
+          <w:rFonts w:ascii="Times New Roman" w:hAnsi="Times New Roman" w:cs="Times New Roman"/>
+          <w:sz w:val="28"/>
+          <w:szCs w:val="28"/>
+        </w:rPr>
+        <w:t>5.</w:t>
+      </w:r>
+      <w:r>
+        <w:rPr>
+          <w:rFonts w:ascii="Times New Roman" w:hAnsi="Times New Roman" w:cs="Times New Roman"/>
+          <w:b/>
+          <w:sz w:val="28"/>
+          <w:szCs w:val="28"/>
+        </w:rPr>
+        <w:t xml:space="preserve"> </w:t>
+      </w:r>
+      <w:proofErr w:type="spellStart"/>
+      <w:r>
+        <w:rPr>
+          <w:rFonts w:ascii="Times New Roman" w:hAnsi="Times New Roman" w:cs="Times New Roman"/>
+          <w:b/>
+          <w:sz w:val="28"/>
+          <w:szCs w:val="28"/>
+        </w:rPr>
+        <w:t>Book_</w:t>
+      </w:r>
+      <w:r>
+        <w:rPr>
+          <w:rFonts w:ascii="Times New Roman" w:hAnsi="Times New Roman" w:cs="Times New Roman"/>
+          <w:b/>
+          <w:sz w:val="28"/>
+          <w:szCs w:val="28"/>
+        </w:rPr>
+        <w:t>author</w:t>
+      </w:r>
+      <w:r>
+        <w:rPr>
+          <w:rFonts w:ascii="Times New Roman" w:hAnsi="Times New Roman" w:cs="Times New Roman"/>
+          <w:b/>
+          <w:sz w:val="28"/>
+          <w:szCs w:val="28"/>
+        </w:rPr>
+        <w:t>_links</w:t>
+      </w:r>
+      <w:proofErr w:type="spellEnd"/>
+      <w:r>
+        <w:rPr>
+          <w:rFonts w:ascii="Times New Roman" w:hAnsi="Times New Roman" w:cs="Times New Roman"/>
+          <w:b/>
+          <w:sz w:val="28"/>
+          <w:szCs w:val="28"/>
+        </w:rPr>
+        <w:t xml:space="preserve"> </w:t>
+      </w:r>
+      <w:r>
+        <w:rPr>
+          <w:rFonts w:ascii="Times New Roman" w:hAnsi="Times New Roman" w:cs="Times New Roman"/>
+          <w:sz w:val="28"/>
+          <w:szCs w:val="28"/>
+        </w:rPr>
+        <w:t xml:space="preserve">– </w:t>
+      </w:r>
+      <w:r>
+        <w:rPr>
+          <w:rFonts w:ascii="Times New Roman" w:hAnsi="Times New Roman" w:cs="Times New Roman"/>
+          <w:sz w:val="28"/>
+          <w:szCs w:val="28"/>
+          <w:lang w:val="uk-UA"/>
+        </w:rPr>
+        <w:t>має поля</w:t>
+      </w:r>
+      <w:r>
+        <w:rPr>
+          <w:rFonts w:ascii="Times New Roman" w:hAnsi="Times New Roman" w:cs="Times New Roman"/>
+          <w:sz w:val="28"/>
+          <w:szCs w:val="28"/>
+          <w:lang w:val="uk-UA"/>
+        </w:rPr>
+        <w:t xml:space="preserve"> </w:t>
+      </w:r>
+      <w:proofErr w:type="spellStart"/>
+      <w:r>
+        <w:rPr>
+          <w:rFonts w:ascii="Times New Roman" w:hAnsi="Times New Roman" w:cs="Times New Roman"/>
+          <w:b/>
+          <w:sz w:val="28"/>
+          <w:szCs w:val="28"/>
+        </w:rPr>
+        <w:t>book_id</w:t>
+      </w:r>
+      <w:proofErr w:type="spellEnd"/>
+      <w:r>
+        <w:rPr>
+          <w:rFonts w:ascii="Times New Roman" w:hAnsi="Times New Roman" w:cs="Times New Roman"/>
+          <w:sz w:val="28"/>
+          <w:szCs w:val="28"/>
+        </w:rPr>
+        <w:t xml:space="preserve"> </w:t>
+      </w:r>
+      <w:r>
+        <w:rPr>
+          <w:rFonts w:ascii="Times New Roman" w:hAnsi="Times New Roman" w:cs="Times New Roman"/>
+          <w:sz w:val="28"/>
+          <w:szCs w:val="28"/>
+          <w:lang w:val="uk-UA"/>
+        </w:rPr>
+        <w:t xml:space="preserve">та </w:t>
+      </w:r>
+      <w:r>
+        <w:rPr>
+          <w:rFonts w:ascii="Times New Roman" w:hAnsi="Times New Roman" w:cs="Times New Roman"/>
+          <w:sz w:val="28"/>
+          <w:szCs w:val="28"/>
+        </w:rPr>
+        <w:t>Foreign key –</w:t>
+      </w:r>
+      <w:r>
+        <w:rPr>
+          <w:rFonts w:ascii="Times New Roman" w:hAnsi="Times New Roman" w:cs="Times New Roman"/>
+          <w:sz w:val="28"/>
+          <w:szCs w:val="28"/>
+        </w:rPr>
+        <w:t xml:space="preserve"> </w:t>
+      </w:r>
+      <w:proofErr w:type="spellStart"/>
+      <w:r>
+        <w:rPr>
+          <w:rFonts w:ascii="Times New Roman" w:hAnsi="Times New Roman" w:cs="Times New Roman"/>
+          <w:sz w:val="28"/>
+          <w:szCs w:val="28"/>
+        </w:rPr>
+        <w:t>author</w:t>
+      </w:r>
+      <w:r>
+        <w:rPr>
+          <w:rFonts w:ascii="Times New Roman" w:hAnsi="Times New Roman" w:cs="Times New Roman"/>
+          <w:sz w:val="28"/>
+          <w:szCs w:val="28"/>
+        </w:rPr>
+        <w:t>_id</w:t>
+      </w:r>
+      <w:proofErr w:type="spellEnd"/>
+      <w:r>
+        <w:rPr>
+          <w:rFonts w:ascii="Times New Roman" w:hAnsi="Times New Roman" w:cs="Times New Roman"/>
+          <w:sz w:val="28"/>
+          <w:szCs w:val="28"/>
+        </w:rPr>
+        <w:t xml:space="preserve">. </w:t>
+      </w:r>
+      <w:r>
+        <w:rPr>
+          <w:rFonts w:ascii="Times New Roman" w:hAnsi="Times New Roman" w:cs="Times New Roman"/>
+          <w:sz w:val="28"/>
+          <w:szCs w:val="28"/>
+          <w:lang w:val="uk-UA"/>
+        </w:rPr>
+        <w:t xml:space="preserve">Має зв’язки </w:t>
+      </w:r>
+      <w:r>
+        <w:rPr>
+          <w:rFonts w:ascii="Times New Roman" w:hAnsi="Times New Roman" w:cs="Times New Roman"/>
+          <w:sz w:val="28"/>
+          <w:szCs w:val="28"/>
+        </w:rPr>
+        <w:t xml:space="preserve">One to One </w:t>
+      </w:r>
+      <w:r>
+        <w:rPr>
+          <w:rFonts w:ascii="Times New Roman" w:hAnsi="Times New Roman" w:cs="Times New Roman"/>
+          <w:sz w:val="28"/>
+          <w:szCs w:val="28"/>
+          <w:lang w:val="uk-UA"/>
+        </w:rPr>
+        <w:t xml:space="preserve">з </w:t>
+      </w:r>
+      <w:r>
+        <w:rPr>
+          <w:rFonts w:ascii="Times New Roman" w:hAnsi="Times New Roman" w:cs="Times New Roman"/>
+          <w:sz w:val="28"/>
+          <w:szCs w:val="28"/>
+        </w:rPr>
+        <w:t xml:space="preserve">Books </w:t>
+      </w:r>
+      <w:r>
+        <w:rPr>
+          <w:rFonts w:ascii="Times New Roman" w:hAnsi="Times New Roman" w:cs="Times New Roman"/>
+          <w:sz w:val="28"/>
+          <w:szCs w:val="28"/>
+          <w:lang w:val="uk-UA"/>
+        </w:rPr>
+        <w:t xml:space="preserve">та </w:t>
+      </w:r>
+      <w:r>
+        <w:rPr>
+          <w:rFonts w:ascii="Times New Roman" w:hAnsi="Times New Roman" w:cs="Times New Roman"/>
+          <w:sz w:val="28"/>
+          <w:szCs w:val="28"/>
+        </w:rPr>
+        <w:t xml:space="preserve">One to Many </w:t>
+      </w:r>
+      <w:r>
+        <w:rPr>
+          <w:rFonts w:ascii="Times New Roman" w:hAnsi="Times New Roman" w:cs="Times New Roman"/>
+          <w:sz w:val="28"/>
+          <w:szCs w:val="28"/>
+          <w:lang w:val="uk-UA"/>
+        </w:rPr>
+        <w:t xml:space="preserve">з </w:t>
+      </w:r>
+      <w:r>
+        <w:rPr>
+          <w:rFonts w:ascii="Times New Roman" w:hAnsi="Times New Roman" w:cs="Times New Roman"/>
+          <w:sz w:val="28"/>
+          <w:szCs w:val="28"/>
+        </w:rPr>
+        <w:t>Authors</w:t>
+      </w:r>
+      <w:r>
+        <w:rPr>
+          <w:rFonts w:ascii="Times New Roman" w:hAnsi="Times New Roman" w:cs="Times New Roman"/>
+          <w:sz w:val="28"/>
+          <w:szCs w:val="28"/>
+        </w:rPr>
+        <w:t>.</w:t>
+      </w:r>
+    </w:p>
+    <w:p>
+      <w:pPr>
+        <w:rPr>
+          <w:rFonts w:ascii="Times New Roman" w:hAnsi="Times New Roman" w:cs="Times New Roman"/>
+          <w:sz w:val="28"/>
+          <w:szCs w:val="28"/>
+        </w:rPr>
+      </w:pPr>
+    </w:p>
+    <w:p>
+      <w:pPr>
+        <w:rPr>
+          <w:rFonts w:ascii="Times New Roman" w:hAnsi="Times New Roman" w:cs="Times New Roman"/>
+          <w:sz w:val="28"/>
+          <w:szCs w:val="28"/>
+        </w:rPr>
+      </w:pPr>
+    </w:p>
+    <w:p>
+      <w:pPr>
+        <w:rPr>
+          <w:rFonts w:ascii="Times New Roman" w:hAnsi="Times New Roman" w:cs="Times New Roman"/>
+          <w:sz w:val="28"/>
+          <w:szCs w:val="28"/>
+        </w:rPr>
+      </w:pPr>
+    </w:p>
+    <w:p>
+      <w:pPr>
+        <w:jc w:val="center"/>
+        <w:rPr>
+          <w:rFonts w:ascii="Times New Roman" w:hAnsi="Times New Roman" w:cs="Times New Roman"/>
+          <w:sz w:val="28"/>
+          <w:szCs w:val="28"/>
+          <w:lang w:val="uk-UA"/>
+        </w:rPr>
+      </w:pPr>
+      <w:proofErr w:type="spellStart"/>
+      <w:r>
+        <w:rPr>
+          <w:rFonts w:ascii="Times New Roman" w:hAnsi="Times New Roman" w:cs="Times New Roman"/>
+          <w:sz w:val="28"/>
+          <w:szCs w:val="28"/>
+          <w:lang w:val="uk-UA"/>
+        </w:rPr>
+        <w:t>Скріншоти</w:t>
+      </w:r>
+      <w:proofErr w:type="spellEnd"/>
+      <w:r>
+        <w:rPr>
+          <w:rFonts w:ascii="Times New Roman" w:hAnsi="Times New Roman" w:cs="Times New Roman"/>
+          <w:sz w:val="28"/>
+          <w:szCs w:val="28"/>
+          <w:lang w:val="uk-UA"/>
+        </w:rPr>
+        <w:t xml:space="preserve"> з БД</w:t>
+      </w:r>
+    </w:p>
+    <w:p>
+      <w:pPr>
+        <w:rPr>
+          <w:rFonts w:ascii="Times New Roman" w:hAnsi="Times New Roman" w:cs="Times New Roman"/>
+          <w:sz w:val="28"/>
+          <w:szCs w:val="28"/>
+        </w:rPr>
+      </w:pPr>
+      <w:r>
+        <w:rPr>
+          <w:rFonts w:ascii="Times New Roman" w:hAnsi="Times New Roman" w:cs="Times New Roman"/>
+          <w:sz w:val="28"/>
+          <w:szCs w:val="28"/>
+          <w:lang w:val="uk-UA"/>
+        </w:rPr>
+        <w:t>1.</w:t>
+      </w:r>
+      <w:r>
+        <w:rPr>
+          <w:rFonts w:ascii="Times New Roman" w:hAnsi="Times New Roman" w:cs="Times New Roman"/>
+          <w:sz w:val="28"/>
+          <w:szCs w:val="28"/>
+        </w:rPr>
+        <w:t>Readers</w:t>
+      </w:r>
     </w:p>
     <w:p>
       <w:pPr>
@@ -2759,9 +3043,9 @@
         </w:rPr>
         <w:drawing>
           <wp:inline distT="0" distB="0" distL="0" distR="0">
-            <wp:extent cx="3383280" cy="1257300"/>
+            <wp:extent cx="5897880" cy="1074420"/>
             <wp:effectExtent l="0" t="0" r="7620" b="0"/>
-            <wp:docPr id="8" name="Рисунок 8" descr="C:\Users\Maksym\Downloads\photo_2020-10-01_20-52-56.jpg"/>
+            <wp:docPr id="7" name="Рисунок 7" descr="C:\Users\Maksym\Downloads\photo_2020-10-03_20-24-52.jpg"/>
             <wp:cNvGraphicFramePr>
               <a:graphicFrameLocks xmlns:a="http://schemas.openxmlformats.org/drawingml/2006/main" noChangeAspect="1"/>
             </wp:cNvGraphicFramePr>
@@ -2769,7 +3053,7 @@
               <a:graphicData uri="http://schemas.openxmlformats.org/drawingml/2006/picture">
                 <pic:pic xmlns:pic="http://schemas.openxmlformats.org/drawingml/2006/picture">
                   <pic:nvPicPr>
-                    <pic:cNvPr id="0" name="Picture 3" descr="C:\Users\Maksym\Downloads\photo_2020-10-01_20-52-56.jpg"/>
+                    <pic:cNvPr id="0" name="Picture 5" descr="C:\Users\Maksym\Downloads\photo_2020-10-03_20-24-52.jpg"/>
                     <pic:cNvPicPr>
                       <a:picLocks noChangeAspect="1" noChangeArrowheads="1"/>
                     </pic:cNvPicPr>
@@ -2790,7 +3074,7 @@
                   <pic:spPr bwMode="auto">
                     <a:xfrm>
                       <a:off x="0" y="0"/>
-                      <a:ext cx="3383280" cy="1257300"/>
+                      <a:ext cx="5897880" cy="1074420"/>
                     </a:xfrm>
                     <a:prstGeom prst="rect">
                       <a:avLst/>
@@ -2830,16 +3114,23 @@
           <w:sz w:val="28"/>
           <w:szCs w:val="28"/>
         </w:rPr>
-        <w:t>3.Books</w:t>
-      </w:r>
-    </w:p>
-    <w:p>
-      <w:pPr>
-        <w:rPr>
-          <w:rFonts w:ascii="Times New Roman" w:hAnsi="Times New Roman" w:cs="Times New Roman"/>
-          <w:sz w:val="28"/>
-          <w:szCs w:val="28"/>
-          <w:lang w:val="uk-UA"/>
+        <w:t>2.</w:t>
+      </w:r>
+      <w:r>
+        <w:rPr>
+          <w:rFonts w:ascii="Times New Roman" w:hAnsi="Times New Roman" w:cs="Times New Roman"/>
+          <w:sz w:val="28"/>
+          <w:szCs w:val="28"/>
+        </w:rPr>
+        <w:t>Books</w:t>
+      </w:r>
+    </w:p>
+    <w:p>
+      <w:pPr>
+        <w:rPr>
+          <w:rFonts w:ascii="Times New Roman" w:hAnsi="Times New Roman" w:cs="Times New Roman"/>
+          <w:sz w:val="28"/>
+          <w:szCs w:val="28"/>
         </w:rPr>
       </w:pPr>
       <w:r>
@@ -2851,9 +3142,9 @@
         </w:rPr>
         <w:drawing>
           <wp:inline distT="0" distB="0" distL="0" distR="0">
-            <wp:extent cx="4472940" cy="1257300"/>
-            <wp:effectExtent l="0" t="0" r="3810" b="0"/>
-            <wp:docPr id="9" name="Рисунок 9" descr="C:\Users\Maksym\Downloads\photo_2020-10-01_20-52-53.jpg"/>
+            <wp:extent cx="1943100" cy="914400"/>
+            <wp:effectExtent l="0" t="0" r="0" b="0"/>
+            <wp:docPr id="2" name="Рисунок 2" descr="C:\Users\Maksym\Downloads\photo_2020-10-03_20-24-40.jpg"/>
             <wp:cNvGraphicFramePr>
               <a:graphicFrameLocks xmlns:a="http://schemas.openxmlformats.org/drawingml/2006/main" noChangeAspect="1"/>
             </wp:cNvGraphicFramePr>
@@ -2861,7 +3152,7 @@
               <a:graphicData uri="http://schemas.openxmlformats.org/drawingml/2006/picture">
                 <pic:pic xmlns:pic="http://schemas.openxmlformats.org/drawingml/2006/picture">
                   <pic:nvPicPr>
-                    <pic:cNvPr id="0" name="Picture 4" descr="C:\Users\Maksym\Downloads\photo_2020-10-01_20-52-53.jpg"/>
+                    <pic:cNvPr id="0" name="Picture 2" descr="C:\Users\Maksym\Downloads\photo_2020-10-03_20-24-40.jpg"/>
                     <pic:cNvPicPr>
                       <a:picLocks noChangeAspect="1" noChangeArrowheads="1"/>
                     </pic:cNvPicPr>
@@ -2882,7 +3173,7 @@
                   <pic:spPr bwMode="auto">
                     <a:xfrm>
                       <a:off x="0" y="0"/>
-                      <a:ext cx="4472940" cy="1257300"/>
+                      <a:ext cx="1943100" cy="914400"/>
                     </a:xfrm>
                     <a:prstGeom prst="rect">
                       <a:avLst/>
@@ -2905,26 +3196,34 @@
           <w:rFonts w:ascii="Times New Roman" w:hAnsi="Times New Roman" w:cs="Times New Roman"/>
           <w:sz w:val="28"/>
           <w:szCs w:val="28"/>
-          <w:lang w:val="uk-UA"/>
-        </w:rPr>
-      </w:pPr>
-    </w:p>
-    <w:p>
-      <w:pPr>
-        <w:rPr>
-          <w:rFonts w:ascii="Times New Roman" w:hAnsi="Times New Roman" w:cs="Times New Roman"/>
-          <w:sz w:val="28"/>
-          <w:szCs w:val="28"/>
-        </w:rPr>
-      </w:pPr>
-      <w:r>
-        <w:rPr>
-          <w:rFonts w:ascii="Times New Roman" w:hAnsi="Times New Roman" w:cs="Times New Roman"/>
-          <w:sz w:val="28"/>
-          <w:szCs w:val="28"/>
-          <w:lang w:val="uk-UA"/>
-        </w:rPr>
-        <w:t>4.</w:t>
+        </w:rPr>
+      </w:pPr>
+    </w:p>
+    <w:p>
+      <w:pPr>
+        <w:rPr>
+          <w:rFonts w:ascii="Times New Roman" w:hAnsi="Times New Roman" w:cs="Times New Roman"/>
+          <w:sz w:val="28"/>
+          <w:szCs w:val="28"/>
+        </w:rPr>
+      </w:pPr>
+    </w:p>
+    <w:p>
+      <w:pPr>
+        <w:rPr>
+          <w:rFonts w:ascii="Times New Roman" w:hAnsi="Times New Roman" w:cs="Times New Roman"/>
+          <w:sz w:val="28"/>
+          <w:szCs w:val="28"/>
+        </w:rPr>
+      </w:pPr>
+      <w:r>
+        <w:rPr>
+          <w:rFonts w:ascii="Times New Roman" w:hAnsi="Times New Roman" w:cs="Times New Roman"/>
+          <w:sz w:val="28"/>
+          <w:szCs w:val="28"/>
+        </w:rPr>
+        <w:lastRenderedPageBreak/>
+        <w:t>3.</w:t>
       </w:r>
       <w:r>
         <w:rPr>
@@ -2941,6 +3240,7 @@
           <w:rFonts w:ascii="Times New Roman" w:hAnsi="Times New Roman" w:cs="Times New Roman"/>
           <w:sz w:val="28"/>
           <w:szCs w:val="28"/>
+          <w:lang w:val="uk-UA"/>
         </w:rPr>
       </w:pPr>
       <w:r>
@@ -2952,9 +3252,9 @@
         </w:rPr>
         <w:drawing>
           <wp:inline distT="0" distB="0" distL="0" distR="0">
-            <wp:extent cx="2705100" cy="1280160"/>
-            <wp:effectExtent l="0" t="0" r="0" b="0"/>
-            <wp:docPr id="10" name="Рисунок 10" descr="C:\Users\Maksym\Downloads\photo_2020-10-01_20-52-49.jpg"/>
+            <wp:extent cx="2705100" cy="982980"/>
+            <wp:effectExtent l="0" t="0" r="0" b="7620"/>
+            <wp:docPr id="11" name="Рисунок 11" descr="C:\Users\Maksym\Downloads\photo_2020-10-03_20-41-05.jpg"/>
             <wp:cNvGraphicFramePr>
               <a:graphicFrameLocks xmlns:a="http://schemas.openxmlformats.org/drawingml/2006/main" noChangeAspect="1"/>
             </wp:cNvGraphicFramePr>
@@ -2962,7 +3262,7 @@
               <a:graphicData uri="http://schemas.openxmlformats.org/drawingml/2006/picture">
                 <pic:pic xmlns:pic="http://schemas.openxmlformats.org/drawingml/2006/picture">
                   <pic:nvPicPr>
-                    <pic:cNvPr id="0" name="Picture 5" descr="C:\Users\Maksym\Downloads\photo_2020-10-01_20-52-49.jpg"/>
+                    <pic:cNvPr id="0" name="Picture 6" descr="C:\Users\Maksym\Downloads\photo_2020-10-03_20-41-05.jpg"/>
                     <pic:cNvPicPr>
                       <a:picLocks noChangeAspect="1" noChangeArrowheads="1"/>
                     </pic:cNvPicPr>
@@ -2983,7 +3283,7 @@
                   <pic:spPr bwMode="auto">
                     <a:xfrm>
                       <a:off x="0" y="0"/>
-                      <a:ext cx="2705100" cy="1280160"/>
+                      <a:ext cx="2705100" cy="982980"/>
                     </a:xfrm>
                     <a:prstGeom prst="rect">
                       <a:avLst/>
@@ -2999,16 +3299,246 @@
           </wp:inline>
         </w:drawing>
       </w:r>
-    </w:p>
-    <w:p>
-      <w:pPr>
-        <w:rPr>
-          <w:rFonts w:ascii="Times New Roman" w:hAnsi="Times New Roman" w:cs="Times New Roman"/>
-          <w:sz w:val="28"/>
-          <w:szCs w:val="28"/>
-          <w:lang w:val="uk-UA"/>
-        </w:rPr>
-      </w:pPr>
+      <w:bookmarkStart w:id="0" w:name="_GoBack"/>
+      <w:bookmarkEnd w:id="0"/>
+    </w:p>
+    <w:p>
+      <w:pPr>
+        <w:rPr>
+          <w:rFonts w:ascii="Times New Roman" w:hAnsi="Times New Roman" w:cs="Times New Roman"/>
+          <w:sz w:val="28"/>
+          <w:szCs w:val="28"/>
+          <w:lang w:val="uk-UA"/>
+        </w:rPr>
+      </w:pPr>
+    </w:p>
+    <w:p>
+      <w:pPr>
+        <w:rPr>
+          <w:rFonts w:ascii="Times New Roman" w:hAnsi="Times New Roman" w:cs="Times New Roman"/>
+          <w:sz w:val="28"/>
+          <w:szCs w:val="28"/>
+        </w:rPr>
+      </w:pPr>
+      <w:r>
+        <w:rPr>
+          <w:rFonts w:ascii="Times New Roman" w:hAnsi="Times New Roman" w:cs="Times New Roman"/>
+          <w:sz w:val="28"/>
+          <w:szCs w:val="28"/>
+          <w:lang w:val="uk-UA"/>
+        </w:rPr>
+        <w:t>4.</w:t>
+      </w:r>
+      <w:r>
+        <w:rPr>
+          <w:rFonts w:ascii="Times New Roman" w:hAnsi="Times New Roman" w:cs="Times New Roman"/>
+          <w:b/>
+          <w:sz w:val="28"/>
+          <w:szCs w:val="28"/>
+        </w:rPr>
+        <w:t xml:space="preserve"> </w:t>
+      </w:r>
+      <w:proofErr w:type="spellStart"/>
+      <w:r>
+        <w:rPr>
+          <w:rFonts w:ascii="Times New Roman" w:hAnsi="Times New Roman" w:cs="Times New Roman"/>
+          <w:sz w:val="28"/>
+          <w:szCs w:val="28"/>
+        </w:rPr>
+        <w:t>Book_reader_links</w:t>
+      </w:r>
+      <w:proofErr w:type="spellEnd"/>
+    </w:p>
+    <w:p>
+      <w:pPr>
+        <w:rPr>
+          <w:rFonts w:ascii="Times New Roman" w:hAnsi="Times New Roman" w:cs="Times New Roman"/>
+          <w:sz w:val="28"/>
+          <w:szCs w:val="28"/>
+        </w:rPr>
+      </w:pPr>
+      <w:r>
+        <w:rPr>
+          <w:rFonts w:ascii="Times New Roman" w:hAnsi="Times New Roman" w:cs="Times New Roman"/>
+          <w:noProof/>
+          <w:sz w:val="28"/>
+          <w:szCs w:val="28"/>
+        </w:rPr>
+        <w:drawing>
+          <wp:inline distT="0" distB="0" distL="0" distR="0">
+            <wp:extent cx="2095500" cy="716280"/>
+            <wp:effectExtent l="0" t="0" r="0" b="7620"/>
+            <wp:docPr id="6" name="Рисунок 6" descr="C:\Users\Maksym\Downloads\photo_2020-10-03_20-24-46.jpg"/>
+            <wp:cNvGraphicFramePr>
+              <a:graphicFrameLocks xmlns:a="http://schemas.openxmlformats.org/drawingml/2006/main" noChangeAspect="1"/>
+            </wp:cNvGraphicFramePr>
+            <a:graphic xmlns:a="http://schemas.openxmlformats.org/drawingml/2006/main">
+              <a:graphicData uri="http://schemas.openxmlformats.org/drawingml/2006/picture">
+                <pic:pic xmlns:pic="http://schemas.openxmlformats.org/drawingml/2006/picture">
+                  <pic:nvPicPr>
+                    <pic:cNvPr id="0" name="Picture 4" descr="C:\Users\Maksym\Downloads\photo_2020-10-03_20-24-46.jpg"/>
+                    <pic:cNvPicPr>
+                      <a:picLocks noChangeAspect="1" noChangeArrowheads="1"/>
+                    </pic:cNvPicPr>
+                  </pic:nvPicPr>
+                  <pic:blipFill>
+                    <a:blip r:embed="rId13">
+                      <a:extLst>
+                        <a:ext uri="{28A0092B-C50C-407E-A947-70E740481C1C}">
+                          <a14:useLocalDpi xmlns:a14="http://schemas.microsoft.com/office/drawing/2010/main" val="0"/>
+                        </a:ext>
+                      </a:extLst>
+                    </a:blip>
+                    <a:srcRect/>
+                    <a:stretch>
+                      <a:fillRect/>
+                    </a:stretch>
+                  </pic:blipFill>
+                  <pic:spPr bwMode="auto">
+                    <a:xfrm>
+                      <a:off x="0" y="0"/>
+                      <a:ext cx="2095500" cy="716280"/>
+                    </a:xfrm>
+                    <a:prstGeom prst="rect">
+                      <a:avLst/>
+                    </a:prstGeom>
+                    <a:noFill/>
+                    <a:ln>
+                      <a:noFill/>
+                    </a:ln>
+                  </pic:spPr>
+                </pic:pic>
+              </a:graphicData>
+            </a:graphic>
+          </wp:inline>
+        </w:drawing>
+      </w:r>
+    </w:p>
+    <w:p>
+      <w:pPr>
+        <w:rPr>
+          <w:rFonts w:ascii="Times New Roman" w:hAnsi="Times New Roman" w:cs="Times New Roman"/>
+          <w:sz w:val="28"/>
+          <w:szCs w:val="28"/>
+          <w:lang w:val="uk-UA"/>
+        </w:rPr>
+      </w:pPr>
+    </w:p>
+    <w:p>
+      <w:pPr>
+        <w:rPr>
+          <w:rFonts w:ascii="Times New Roman" w:hAnsi="Times New Roman" w:cs="Times New Roman"/>
+          <w:sz w:val="28"/>
+          <w:szCs w:val="28"/>
+        </w:rPr>
+      </w:pPr>
+      <w:r>
+        <w:rPr>
+          <w:rFonts w:ascii="Times New Roman" w:hAnsi="Times New Roman" w:cs="Times New Roman"/>
+          <w:sz w:val="28"/>
+          <w:szCs w:val="28"/>
+        </w:rPr>
+        <w:t>5.</w:t>
+      </w:r>
+      <w:r>
+        <w:rPr>
+          <w:rFonts w:ascii="Times New Roman" w:hAnsi="Times New Roman" w:cs="Times New Roman"/>
+          <w:sz w:val="28"/>
+          <w:szCs w:val="28"/>
+        </w:rPr>
+        <w:t xml:space="preserve"> </w:t>
+      </w:r>
+      <w:proofErr w:type="spellStart"/>
+      <w:r>
+        <w:rPr>
+          <w:rFonts w:ascii="Times New Roman" w:hAnsi="Times New Roman" w:cs="Times New Roman"/>
+          <w:sz w:val="28"/>
+          <w:szCs w:val="28"/>
+        </w:rPr>
+        <w:t>Book_</w:t>
+      </w:r>
+      <w:r>
+        <w:rPr>
+          <w:rFonts w:ascii="Times New Roman" w:hAnsi="Times New Roman" w:cs="Times New Roman"/>
+          <w:sz w:val="28"/>
+          <w:szCs w:val="28"/>
+        </w:rPr>
+        <w:t>author</w:t>
+      </w:r>
+      <w:r>
+        <w:rPr>
+          <w:rFonts w:ascii="Times New Roman" w:hAnsi="Times New Roman" w:cs="Times New Roman"/>
+          <w:sz w:val="28"/>
+          <w:szCs w:val="28"/>
+        </w:rPr>
+        <w:t>_links</w:t>
+      </w:r>
+      <w:proofErr w:type="spellEnd"/>
+    </w:p>
+    <w:p>
+      <w:pPr>
+        <w:rPr>
+          <w:rFonts w:ascii="Times New Roman" w:hAnsi="Times New Roman" w:cs="Times New Roman"/>
+          <w:sz w:val="28"/>
+          <w:szCs w:val="28"/>
+        </w:rPr>
+      </w:pPr>
+      <w:r>
+        <w:rPr>
+          <w:rFonts w:ascii="Times New Roman" w:hAnsi="Times New Roman" w:cs="Times New Roman"/>
+          <w:noProof/>
+          <w:sz w:val="28"/>
+          <w:szCs w:val="28"/>
+        </w:rPr>
+        <w:drawing>
+          <wp:inline distT="0" distB="0" distL="0" distR="0">
+            <wp:extent cx="1463040" cy="1097280"/>
+            <wp:effectExtent l="0" t="0" r="3810" b="7620"/>
+            <wp:docPr id="3" name="Рисунок 3" descr="C:\Users\Maksym\Downloads\photo_2020-10-03_20-24-43.jpg"/>
+            <wp:cNvGraphicFramePr>
+              <a:graphicFrameLocks xmlns:a="http://schemas.openxmlformats.org/drawingml/2006/main" noChangeAspect="1"/>
+            </wp:cNvGraphicFramePr>
+            <a:graphic xmlns:a="http://schemas.openxmlformats.org/drawingml/2006/main">
+              <a:graphicData uri="http://schemas.openxmlformats.org/drawingml/2006/picture">
+                <pic:pic xmlns:pic="http://schemas.openxmlformats.org/drawingml/2006/picture">
+                  <pic:nvPicPr>
+                    <pic:cNvPr id="0" name="Picture 3" descr="C:\Users\Maksym\Downloads\photo_2020-10-03_20-24-43.jpg"/>
+                    <pic:cNvPicPr>
+                      <a:picLocks noChangeAspect="1" noChangeArrowheads="1"/>
+                    </pic:cNvPicPr>
+                  </pic:nvPicPr>
+                  <pic:blipFill>
+                    <a:blip r:embed="rId14">
+                      <a:extLst>
+                        <a:ext uri="{28A0092B-C50C-407E-A947-70E740481C1C}">
+                          <a14:useLocalDpi xmlns:a14="http://schemas.microsoft.com/office/drawing/2010/main" val="0"/>
+                        </a:ext>
+                      </a:extLst>
+                    </a:blip>
+                    <a:srcRect/>
+                    <a:stretch>
+                      <a:fillRect/>
+                    </a:stretch>
+                  </pic:blipFill>
+                  <pic:spPr bwMode="auto">
+                    <a:xfrm>
+                      <a:off x="0" y="0"/>
+                      <a:ext cx="1463040" cy="1097280"/>
+                    </a:xfrm>
+                    <a:prstGeom prst="rect">
+                      <a:avLst/>
+                    </a:prstGeom>
+                    <a:noFill/>
+                    <a:ln>
+                      <a:noFill/>
+                    </a:ln>
+                  </pic:spPr>
+                </pic:pic>
+              </a:graphicData>
+            </a:graphic>
+          </wp:inline>
+        </w:drawing>
+      </w:r>
     </w:p>
     <w:p>
       <w:pPr>
@@ -3216,7 +3746,7 @@
       </w:pPr>
     </w:p>
     <w:sectPr>
-      <w:footerReference w:type="default" r:id="rId13"/>
+      <w:footerReference w:type="default" r:id="rId15"/>
       <w:pgSz w:w="12240" w:h="15840"/>
       <w:pgMar w:top="1134" w:right="1134" w:bottom="1134" w:left="1134" w:header="709" w:footer="709" w:gutter="0"/>
       <w:cols w:space="708"/>
@@ -3282,7 +3812,7 @@
             <w:noProof/>
             <w:lang w:val="ru-RU"/>
           </w:rPr>
-          <w:t>4</w:t>
+          <w:t>6</w:t>
         </w:r>
         <w:r>
           <w:fldChar w:fldCharType="end"/>
@@ -4493,7 +5023,7 @@
 </file>
 
 <file path=customXml/itemProps1.xml><?xml version="1.0" encoding="utf-8"?>
-<ds:datastoreItem xmlns:ds="http://schemas.openxmlformats.org/officeDocument/2006/customXml" ds:itemID="{F76B6F83-5373-4A0A-926A-CACE0BF31052}">
+<ds:datastoreItem xmlns:ds="http://schemas.openxmlformats.org/officeDocument/2006/customXml" ds:itemID="{21327517-65B4-4191-ADC2-D08C37B6801B}">
   <ds:schemaRefs>
     <ds:schemaRef ds:uri="http://schemas.openxmlformats.org/officeDocument/2006/bibliography"/>
   </ds:schemaRefs>

</xml_diff>